<commit_message>
Pada Paatam corrections - 1.7-2.2 Sethu - 21/08/2022
</commit_message>
<xml_diff>
--- a/TS-Padam/TS-1.8/TS 1.8 Sanskrit Pada Paatam Corrections.docx
+++ b/TS-Padam/TS-1.8/TS 1.8 Sanskrit Pada Paatam Corrections.docx
@@ -1,6 +1,6 @@
 
 <file path=word/document.xml><?xml version="1.0" encoding="utf-8"?>
-<w:document xmlns:wpc="http://schemas.microsoft.com/office/word/2010/wordprocessingCanvas" xmlns:cx="http://schemas.microsoft.com/office/drawing/2014/chartex" xmlns:cx1="http://schemas.microsoft.com/office/drawing/2015/9/8/chartex" xmlns:mc="http://schemas.openxmlformats.org/markup-compatibility/2006" xmlns:o="urn:schemas-microsoft-com:office:office" xmlns:r="http://schemas.openxmlformats.org/officeDocument/2006/relationships" xmlns:m="http://schemas.openxmlformats.org/officeDocument/2006/math" xmlns:v="urn:schemas-microsoft-com:vml" xmlns:wp14="http://schemas.microsoft.com/office/word/2010/wordprocessingDrawing" xmlns:wp="http://schemas.openxmlformats.org/drawingml/2006/wordprocessingDrawing" xmlns:w10="urn:schemas-microsoft-com:office:word" xmlns:w="http://schemas.openxmlformats.org/wordprocessingml/2006/main" xmlns:w14="http://schemas.microsoft.com/office/word/2010/wordml" xmlns:w15="http://schemas.microsoft.com/office/word/2012/wordml" xmlns:w16se="http://schemas.microsoft.com/office/word/2015/wordml/symex" xmlns:wpg="http://schemas.microsoft.com/office/word/2010/wordprocessingGroup" xmlns:wpi="http://schemas.microsoft.com/office/word/2010/wordprocessingInk" xmlns:wne="http://schemas.microsoft.com/office/word/2006/wordml" xmlns:wps="http://schemas.microsoft.com/office/word/2010/wordprocessingShape" mc:Ignorable="w14 w15 w16se wp14">
+<w:document xmlns:wpc="http://schemas.microsoft.com/office/word/2010/wordprocessingCanvas" xmlns:cx="http://schemas.microsoft.com/office/drawing/2014/chartex" xmlns:cx1="http://schemas.microsoft.com/office/drawing/2015/9/8/chartex" xmlns:cx2="http://schemas.microsoft.com/office/drawing/2015/10/21/chartex" xmlns:cx3="http://schemas.microsoft.com/office/drawing/2016/5/9/chartex" xmlns:cx4="http://schemas.microsoft.com/office/drawing/2016/5/10/chartex" xmlns:cx5="http://schemas.microsoft.com/office/drawing/2016/5/11/chartex" xmlns:cx6="http://schemas.microsoft.com/office/drawing/2016/5/12/chartex" xmlns:cx7="http://schemas.microsoft.com/office/drawing/2016/5/13/chartex" xmlns:cx8="http://schemas.microsoft.com/office/drawing/2016/5/14/chartex" xmlns:mc="http://schemas.openxmlformats.org/markup-compatibility/2006" xmlns:aink="http://schemas.microsoft.com/office/drawing/2016/ink" xmlns:am3d="http://schemas.microsoft.com/office/drawing/2017/model3d" xmlns:o="urn:schemas-microsoft-com:office:office" xmlns:oel="http://schemas.microsoft.com/office/2019/extlst" xmlns:r="http://schemas.openxmlformats.org/officeDocument/2006/relationships" xmlns:m="http://schemas.openxmlformats.org/officeDocument/2006/math" xmlns:v="urn:schemas-microsoft-com:vml" xmlns:wp14="http://schemas.microsoft.com/office/word/2010/wordprocessingDrawing" xmlns:wp="http://schemas.openxmlformats.org/drawingml/2006/wordprocessingDrawing" xmlns:w10="urn:schemas-microsoft-com:office:word" xmlns:w="http://schemas.openxmlformats.org/wordprocessingml/2006/main" xmlns:w14="http://schemas.microsoft.com/office/word/2010/wordml" xmlns:w15="http://schemas.microsoft.com/office/word/2012/wordml" xmlns:w16cex="http://schemas.microsoft.com/office/word/2018/wordml/cex" xmlns:w16cid="http://schemas.microsoft.com/office/word/2016/wordml/cid" xmlns:w16="http://schemas.microsoft.com/office/word/2018/wordml" xmlns:w16sdtdh="http://schemas.microsoft.com/office/word/2020/wordml/sdtdatahash" xmlns:w16se="http://schemas.microsoft.com/office/word/2015/wordml/symex" xmlns:wpg="http://schemas.microsoft.com/office/word/2010/wordprocessingGroup" xmlns:wpi="http://schemas.microsoft.com/office/word/2010/wordprocessingInk" xmlns:wne="http://schemas.microsoft.com/office/word/2006/wordml" xmlns:wps="http://schemas.microsoft.com/office/word/2010/wordprocessingShape" mc:Ignorable="w14 w15 w16se w16cid w16 w16cex w16sdtdh wp14">
   <w:body>
     <w:p>
       <w:pPr>
@@ -110,18 +110,32 @@
         <w:spacing w:before="0" w:line="240" w:lineRule="auto"/>
         <w:jc w:val="center"/>
         <w:rPr>
-          <w:bCs/>
-          <w:sz w:val="32"/>
-          <w:szCs w:val="32"/>
+          <w:b/>
+          <w:szCs w:val="24"/>
         </w:rPr>
       </w:pPr>
       <w:r>
         <w:rPr>
-          <w:bCs/>
-          <w:sz w:val="32"/>
-          <w:szCs w:val="32"/>
+          <w:b/>
+          <w:szCs w:val="24"/>
         </w:rPr>
-        <w:t>(ignore those which are already incorporated in your book’s version and date)</w:t>
+        <w:t>(</w:t>
+      </w:r>
+      <w:proofErr w:type="gramStart"/>
+      <w:r>
+        <w:rPr>
+          <w:b/>
+          <w:szCs w:val="24"/>
+        </w:rPr>
+        <w:t>ignore</w:t>
+      </w:r>
+      <w:proofErr w:type="gramEnd"/>
+      <w:r>
+        <w:rPr>
+          <w:b/>
+          <w:szCs w:val="24"/>
+        </w:rPr>
+        <w:t xml:space="preserve"> those which are already incorporated in your book’s version and date)</w:t>
       </w:r>
     </w:p>
     <w:tbl>
@@ -907,18 +921,32 @@
         <w:spacing w:before="0" w:line="240" w:lineRule="auto"/>
         <w:jc w:val="center"/>
         <w:rPr>
-          <w:bCs/>
-          <w:sz w:val="32"/>
-          <w:szCs w:val="32"/>
+          <w:b/>
+          <w:szCs w:val="24"/>
         </w:rPr>
       </w:pPr>
       <w:r>
         <w:rPr>
-          <w:bCs/>
-          <w:sz w:val="32"/>
-          <w:szCs w:val="32"/>
+          <w:b/>
+          <w:szCs w:val="24"/>
         </w:rPr>
-        <w:t>(ignore those which are already incorporated in your book’s version and date)</w:t>
+        <w:t>(</w:t>
+      </w:r>
+      <w:proofErr w:type="gramStart"/>
+      <w:r>
+        <w:rPr>
+          <w:b/>
+          <w:szCs w:val="24"/>
+        </w:rPr>
+        <w:t>ignore</w:t>
+      </w:r>
+      <w:proofErr w:type="gramEnd"/>
+      <w:r>
+        <w:rPr>
+          <w:b/>
+          <w:szCs w:val="24"/>
+        </w:rPr>
+        <w:t xml:space="preserve"> those which are already incorporated in your book’s version and date)</w:t>
       </w:r>
     </w:p>
     <w:tbl>
@@ -950,12 +978,16 @@
               <w:spacing w:before="0" w:line="240" w:lineRule="auto"/>
               <w:jc w:val="center"/>
               <w:rPr>
+                <w:b/>
+                <w:bCs/>
                 <w:sz w:val="32"/>
                 <w:szCs w:val="32"/>
               </w:rPr>
             </w:pPr>
             <w:r>
               <w:rPr>
+                <w:b/>
+                <w:bCs/>
                 <w:sz w:val="32"/>
                 <w:szCs w:val="32"/>
               </w:rPr>
@@ -967,12 +999,16 @@
               <w:spacing w:before="0" w:line="240" w:lineRule="auto"/>
               <w:jc w:val="center"/>
               <w:rPr>
+                <w:b/>
+                <w:bCs/>
                 <w:sz w:val="32"/>
                 <w:szCs w:val="32"/>
               </w:rPr>
             </w:pPr>
             <w:r>
               <w:rPr>
+                <w:b/>
+                <w:bCs/>
                 <w:sz w:val="32"/>
                 <w:szCs w:val="32"/>
               </w:rPr>
@@ -989,12 +1025,16 @@
               <w:spacing w:before="0" w:line="240" w:lineRule="auto"/>
               <w:jc w:val="center"/>
               <w:rPr>
+                <w:b/>
+                <w:bCs/>
                 <w:sz w:val="32"/>
                 <w:szCs w:val="32"/>
               </w:rPr>
             </w:pPr>
             <w:r>
               <w:rPr>
+                <w:b/>
+                <w:bCs/>
                 <w:sz w:val="32"/>
                 <w:szCs w:val="32"/>
               </w:rPr>
@@ -1012,12 +1052,16 @@
               <w:ind w:right="-18"/>
               <w:jc w:val="center"/>
               <w:rPr>
+                <w:b/>
+                <w:bCs/>
                 <w:sz w:val="32"/>
                 <w:szCs w:val="32"/>
               </w:rPr>
             </w:pPr>
             <w:r>
               <w:rPr>
+                <w:b/>
+                <w:bCs/>
                 <w:sz w:val="32"/>
                 <w:szCs w:val="32"/>
               </w:rPr>
@@ -1802,7 +1846,6 @@
                 <w:sz w:val="28"/>
                 <w:szCs w:val="28"/>
               </w:rPr>
-              <w:lastRenderedPageBreak/>
               <w:t>TS 1.8.</w:t>
             </w:r>
             <w:r>
@@ -2079,6 +2122,9 @@
           <w:p>
             <w:pPr>
               <w:widowControl w:val="0"/>
+              <w:tabs>
+                <w:tab w:val="left" w:pos="4320"/>
+              </w:tabs>
               <w:autoSpaceDE w:val="0"/>
               <w:autoSpaceDN w:val="0"/>
               <w:adjustRightInd w:val="0"/>
@@ -2225,6 +2271,14 @@
                 <w:szCs w:val="40"/>
               </w:rPr>
               <w:t xml:space="preserve"> | </w:t>
+            </w:r>
+            <w:r>
+              <w:rPr>
+                <w:rFonts w:ascii="BRH Devanagari Extra" w:hAnsi="BRH Devanagari Extra" w:cs="BRH Devanagari Extra"/>
+                <w:sz w:val="40"/>
+                <w:szCs w:val="40"/>
+              </w:rPr>
+              <w:tab/>
             </w:r>
           </w:p>
         </w:tc>
@@ -2500,19 +2554,6 @@
         </w:tc>
       </w:tr>
     </w:tbl>
-    <w:p>
-      <w:pPr>
-        <w:spacing w:before="0" w:line="240" w:lineRule="auto"/>
-        <w:jc w:val="center"/>
-        <w:rPr>
-          <w:b/>
-          <w:bCs/>
-          <w:sz w:val="32"/>
-          <w:szCs w:val="32"/>
-          <w:u w:val="single"/>
-        </w:rPr>
-      </w:pPr>
-    </w:p>
     <w:p>
       <w:pPr>
         <w:spacing w:before="0" w:line="240" w:lineRule="auto"/>
@@ -2533,55 +2574,7 @@
           <w:szCs w:val="32"/>
           <w:u w:val="single"/>
         </w:rPr>
-        <w:t>=====================</w:t>
-      </w:r>
-    </w:p>
-    <w:p>
-      <w:pPr>
-        <w:spacing w:before="0" w:line="240" w:lineRule="auto"/>
-        <w:jc w:val="center"/>
-        <w:rPr>
-          <w:b/>
-          <w:bCs/>
-          <w:sz w:val="32"/>
-          <w:szCs w:val="32"/>
-          <w:u w:val="single"/>
-        </w:rPr>
-      </w:pPr>
-    </w:p>
-    <w:p>
-      <w:pPr>
-        <w:spacing w:before="0" w:line="240" w:lineRule="auto"/>
-        <w:jc w:val="center"/>
-        <w:rPr>
-          <w:b/>
-          <w:bCs/>
-          <w:sz w:val="32"/>
-          <w:szCs w:val="32"/>
-          <w:u w:val="single"/>
-        </w:rPr>
-      </w:pPr>
-    </w:p>
-    <w:p>
-      <w:pPr>
-        <w:spacing w:before="0" w:line="240" w:lineRule="auto"/>
-        <w:jc w:val="center"/>
-        <w:rPr>
-          <w:b/>
-          <w:bCs/>
-          <w:sz w:val="32"/>
-          <w:szCs w:val="32"/>
-          <w:u w:val="single"/>
-        </w:rPr>
-      </w:pPr>
-      <w:r>
-        <w:rPr>
-          <w:b/>
-          <w:bCs/>
-          <w:sz w:val="32"/>
-          <w:szCs w:val="32"/>
-          <w:u w:val="single"/>
-        </w:rPr>
+        <w:lastRenderedPageBreak/>
         <w:t xml:space="preserve">TS Pada Paatam – TS 1.8 Sanskrit Corrections – Observed till </w:t>
       </w:r>
       <w:r>
@@ -2621,18 +2614,32 @@
         <w:spacing w:before="0" w:line="240" w:lineRule="auto"/>
         <w:jc w:val="center"/>
         <w:rPr>
-          <w:bCs/>
-          <w:sz w:val="32"/>
-          <w:szCs w:val="32"/>
+          <w:b/>
+          <w:szCs w:val="24"/>
         </w:rPr>
       </w:pPr>
       <w:r>
         <w:rPr>
-          <w:bCs/>
-          <w:sz w:val="32"/>
-          <w:szCs w:val="32"/>
+          <w:b/>
+          <w:szCs w:val="24"/>
         </w:rPr>
-        <w:t>(ignore those which are already incorporated in your book’s version and date)</w:t>
+        <w:t>(</w:t>
+      </w:r>
+      <w:proofErr w:type="gramStart"/>
+      <w:r>
+        <w:rPr>
+          <w:b/>
+          <w:szCs w:val="24"/>
+        </w:rPr>
+        <w:t>ignore</w:t>
+      </w:r>
+      <w:proofErr w:type="gramEnd"/>
+      <w:r>
+        <w:rPr>
+          <w:b/>
+          <w:szCs w:val="24"/>
+        </w:rPr>
+        <w:t xml:space="preserve"> those which are already incorporated in your book’s version and date)</w:t>
       </w:r>
     </w:p>
     <w:tbl>
@@ -2664,12 +2671,16 @@
               <w:spacing w:before="0" w:line="240" w:lineRule="auto"/>
               <w:jc w:val="center"/>
               <w:rPr>
+                <w:b/>
+                <w:bCs/>
                 <w:sz w:val="32"/>
                 <w:szCs w:val="32"/>
               </w:rPr>
             </w:pPr>
             <w:r>
               <w:rPr>
+                <w:b/>
+                <w:bCs/>
                 <w:sz w:val="32"/>
                 <w:szCs w:val="32"/>
               </w:rPr>
@@ -2681,12 +2692,16 @@
               <w:spacing w:before="0" w:line="240" w:lineRule="auto"/>
               <w:jc w:val="center"/>
               <w:rPr>
+                <w:b/>
+                <w:bCs/>
                 <w:sz w:val="32"/>
                 <w:szCs w:val="32"/>
               </w:rPr>
             </w:pPr>
             <w:r>
               <w:rPr>
+                <w:b/>
+                <w:bCs/>
                 <w:sz w:val="32"/>
                 <w:szCs w:val="32"/>
               </w:rPr>
@@ -2703,12 +2718,16 @@
               <w:spacing w:before="0" w:line="240" w:lineRule="auto"/>
               <w:jc w:val="center"/>
               <w:rPr>
+                <w:b/>
+                <w:bCs/>
                 <w:sz w:val="32"/>
                 <w:szCs w:val="32"/>
               </w:rPr>
             </w:pPr>
             <w:r>
               <w:rPr>
+                <w:b/>
+                <w:bCs/>
                 <w:sz w:val="32"/>
                 <w:szCs w:val="32"/>
               </w:rPr>
@@ -2726,12 +2745,16 @@
               <w:ind w:right="-18"/>
               <w:jc w:val="center"/>
               <w:rPr>
+                <w:b/>
+                <w:bCs/>
                 <w:sz w:val="32"/>
                 <w:szCs w:val="32"/>
               </w:rPr>
             </w:pPr>
             <w:r>
               <w:rPr>
+                <w:b/>
+                <w:bCs/>
                 <w:sz w:val="32"/>
                 <w:szCs w:val="32"/>
               </w:rPr>
@@ -2791,6 +2814,8 @@
               <w:ind w:left="29"/>
               <w:rPr>
                 <w:rFonts w:cs="Arial"/>
+                <w:b/>
+                <w:bCs/>
                 <w:color w:val="000000"/>
                 <w:sz w:val="28"/>
                 <w:szCs w:val="32"/>
@@ -2799,6 +2824,8 @@
             <w:r>
               <w:rPr>
                 <w:rFonts w:cs="Arial"/>
+                <w:b/>
+                <w:bCs/>
                 <w:color w:val="000000"/>
                 <w:sz w:val="28"/>
                 <w:szCs w:val="32"/>
@@ -2812,6 +2839,8 @@
               <w:ind w:left="29"/>
               <w:rPr>
                 <w:rFonts w:cs="Arial"/>
+                <w:b/>
+                <w:bCs/>
                 <w:color w:val="000000"/>
                 <w:sz w:val="28"/>
                 <w:szCs w:val="32"/>
@@ -2835,6 +2864,8 @@
             <w:r>
               <w:rPr>
                 <w:rFonts w:cs="Arial"/>
+                <w:b/>
+                <w:bCs/>
                 <w:color w:val="000000"/>
                 <w:sz w:val="28"/>
                 <w:szCs w:val="32"/>
@@ -3030,58 +3061,6 @@
           <w:u w:val="single"/>
         </w:rPr>
       </w:pPr>
-    </w:p>
-    <w:p>
-      <w:pPr>
-        <w:spacing w:before="0" w:line="240" w:lineRule="auto"/>
-        <w:jc w:val="center"/>
-        <w:rPr>
-          <w:b/>
-          <w:bCs/>
-          <w:sz w:val="32"/>
-          <w:szCs w:val="32"/>
-          <w:u w:val="single"/>
-        </w:rPr>
-      </w:pPr>
-    </w:p>
-    <w:p>
-      <w:pPr>
-        <w:spacing w:before="0" w:line="240" w:lineRule="auto"/>
-        <w:jc w:val="center"/>
-        <w:rPr>
-          <w:b/>
-          <w:bCs/>
-          <w:sz w:val="32"/>
-          <w:szCs w:val="32"/>
-          <w:u w:val="single"/>
-        </w:rPr>
-      </w:pPr>
-    </w:p>
-    <w:p>
-      <w:pPr>
-        <w:spacing w:before="0" w:line="240" w:lineRule="auto"/>
-        <w:jc w:val="center"/>
-        <w:rPr>
-          <w:b/>
-          <w:bCs/>
-          <w:sz w:val="32"/>
-          <w:szCs w:val="32"/>
-          <w:u w:val="single"/>
-        </w:rPr>
-      </w:pPr>
-    </w:p>
-    <w:p>
-      <w:pPr>
-        <w:spacing w:before="0" w:line="240" w:lineRule="auto"/>
-        <w:jc w:val="center"/>
-        <w:rPr>
-          <w:b/>
-          <w:bCs/>
-          <w:sz w:val="32"/>
-          <w:szCs w:val="32"/>
-          <w:u w:val="single"/>
-        </w:rPr>
-      </w:pPr>
       <w:r>
         <w:rPr>
           <w:b/>
@@ -3090,7 +3069,6 @@
           <w:szCs w:val="32"/>
           <w:u w:val="single"/>
         </w:rPr>
-        <w:lastRenderedPageBreak/>
         <w:t xml:space="preserve">TS Pada Paatam – TS 1.8 Sanskrit Corrections – Observed till </w:t>
       </w:r>
       <w:r>
@@ -3140,18 +3118,32 @@
         <w:spacing w:before="0" w:line="240" w:lineRule="auto"/>
         <w:jc w:val="center"/>
         <w:rPr>
-          <w:bCs/>
-          <w:sz w:val="32"/>
-          <w:szCs w:val="32"/>
+          <w:b/>
+          <w:szCs w:val="24"/>
         </w:rPr>
       </w:pPr>
       <w:r>
         <w:rPr>
-          <w:bCs/>
-          <w:sz w:val="32"/>
-          <w:szCs w:val="32"/>
+          <w:b/>
+          <w:szCs w:val="24"/>
         </w:rPr>
-        <w:t>(ignore those which are already incorporated in your book’s version and date)</w:t>
+        <w:t>(</w:t>
+      </w:r>
+      <w:proofErr w:type="gramStart"/>
+      <w:r>
+        <w:rPr>
+          <w:b/>
+          <w:szCs w:val="24"/>
+        </w:rPr>
+        <w:t>ignore</w:t>
+      </w:r>
+      <w:proofErr w:type="gramEnd"/>
+      <w:r>
+        <w:rPr>
+          <w:b/>
+          <w:szCs w:val="24"/>
+        </w:rPr>
+        <w:t xml:space="preserve"> those which are already incorporated in your book’s version and date)</w:t>
       </w:r>
     </w:p>
     <w:tbl>
@@ -3183,12 +3175,16 @@
               <w:spacing w:before="0" w:line="240" w:lineRule="auto"/>
               <w:jc w:val="center"/>
               <w:rPr>
+                <w:b/>
+                <w:bCs/>
                 <w:sz w:val="32"/>
                 <w:szCs w:val="32"/>
               </w:rPr>
             </w:pPr>
             <w:r>
               <w:rPr>
+                <w:b/>
+                <w:bCs/>
                 <w:sz w:val="32"/>
                 <w:szCs w:val="32"/>
               </w:rPr>
@@ -3200,12 +3196,16 @@
               <w:spacing w:before="0" w:line="240" w:lineRule="auto"/>
               <w:jc w:val="center"/>
               <w:rPr>
+                <w:b/>
+                <w:bCs/>
                 <w:sz w:val="32"/>
                 <w:szCs w:val="32"/>
               </w:rPr>
             </w:pPr>
             <w:r>
               <w:rPr>
+                <w:b/>
+                <w:bCs/>
                 <w:sz w:val="32"/>
                 <w:szCs w:val="32"/>
               </w:rPr>
@@ -3222,12 +3222,16 @@
               <w:spacing w:before="0" w:line="240" w:lineRule="auto"/>
               <w:jc w:val="center"/>
               <w:rPr>
+                <w:b/>
+                <w:bCs/>
                 <w:sz w:val="32"/>
                 <w:szCs w:val="32"/>
               </w:rPr>
             </w:pPr>
             <w:r>
               <w:rPr>
+                <w:b/>
+                <w:bCs/>
                 <w:sz w:val="32"/>
                 <w:szCs w:val="32"/>
               </w:rPr>
@@ -3245,12 +3249,16 @@
               <w:ind w:right="-18"/>
               <w:jc w:val="center"/>
               <w:rPr>
+                <w:b/>
+                <w:bCs/>
                 <w:sz w:val="32"/>
                 <w:szCs w:val="32"/>
               </w:rPr>
             </w:pPr>
             <w:r>
               <w:rPr>
+                <w:b/>
+                <w:bCs/>
                 <w:sz w:val="32"/>
                 <w:szCs w:val="32"/>
               </w:rPr>
@@ -3313,55 +3321,19 @@
               <w:spacing w:before="0" w:line="240" w:lineRule="auto"/>
               <w:rPr>
                 <w:rFonts w:cs="Arial"/>
-                <w:bCs/>
-                <w:sz w:val="28"/>
-                <w:szCs w:val="28"/>
-              </w:rPr>
-            </w:pPr>
-            <w:r>
-              <w:rPr>
-                <w:rFonts w:cs="Arial"/>
-                <w:bCs/>
-                <w:sz w:val="28"/>
-                <w:szCs w:val="28"/>
-              </w:rPr>
-              <w:t>TS 1.8.5.3</w:t>
-            </w:r>
-            <w:r>
-              <w:rPr>
-                <w:rFonts w:cs="Arial"/>
-                <w:bCs/>
-                <w:sz w:val="28"/>
-                <w:szCs w:val="28"/>
-              </w:rPr>
-              <w:t xml:space="preserve"> </w:t>
-            </w:r>
-            <w:r>
-              <w:rPr>
-                <w:rFonts w:cs="Arial"/>
-                <w:bCs/>
-                <w:sz w:val="28"/>
-                <w:szCs w:val="28"/>
-              </w:rPr>
-              <w:t>–</w:t>
-            </w:r>
-            <w:r>
-              <w:rPr>
-                <w:rFonts w:cs="Arial"/>
-                <w:bCs/>
-                <w:sz w:val="28"/>
-                <w:szCs w:val="28"/>
-              </w:rPr>
-              <w:t xml:space="preserve"> </w:t>
-            </w:r>
-            <w:r>
-              <w:rPr>
-                <w:rFonts w:cs="Arial"/>
-                <w:bCs/>
-                <w:sz w:val="28"/>
-                <w:szCs w:val="28"/>
-              </w:rPr>
-              <w:t>Padam</w:t>
+                <w:b/>
+                <w:sz w:val="28"/>
+                <w:szCs w:val="28"/>
+              </w:rPr>
+            </w:pPr>
+            <w:r>
+              <w:rPr>
+                <w:rFonts w:cs="Arial"/>
+                <w:b/>
+                <w:sz w:val="28"/>
+                <w:szCs w:val="28"/>
+              </w:rPr>
+              <w:t>TS 1.8.5.3 – Padam</w:t>
             </w:r>
           </w:p>
           <w:p>
@@ -3373,15 +3345,15 @@
               <w:spacing w:before="0" w:line="240" w:lineRule="auto"/>
               <w:rPr>
                 <w:rFonts w:cs="Arial"/>
-                <w:bCs/>
-                <w:sz w:val="28"/>
-                <w:szCs w:val="28"/>
-              </w:rPr>
-            </w:pPr>
-            <w:r>
-              <w:rPr>
-                <w:rFonts w:cs="Arial"/>
-                <w:bCs/>
+                <w:b/>
+                <w:sz w:val="28"/>
+                <w:szCs w:val="28"/>
+              </w:rPr>
+            </w:pPr>
+            <w:r>
+              <w:rPr>
+                <w:rFonts w:cs="Arial"/>
+                <w:b/>
                 <w:sz w:val="28"/>
                 <w:szCs w:val="28"/>
               </w:rPr>
@@ -3397,18 +3369,29 @@
               <w:spacing w:before="0" w:line="240" w:lineRule="auto"/>
               <w:rPr>
                 <w:rFonts w:cs="Arial"/>
-                <w:bCs/>
-                <w:sz w:val="28"/>
-                <w:szCs w:val="28"/>
-              </w:rPr>
-            </w:pPr>
-            <w:r>
-              <w:rPr>
-                <w:sz w:val="28"/>
-                <w:szCs w:val="28"/>
-              </w:rPr>
-              <w:t>Panchaati No. -  9</w:t>
-            </w:r>
+                <w:b/>
+                <w:sz w:val="28"/>
+                <w:szCs w:val="28"/>
+              </w:rPr>
+            </w:pPr>
+            <w:r>
+              <w:rPr>
+                <w:b/>
+                <w:sz w:val="28"/>
+                <w:szCs w:val="28"/>
+              </w:rPr>
+              <w:t xml:space="preserve">Panchaati No. </w:t>
+            </w:r>
+            <w:proofErr w:type="gramStart"/>
+            <w:r>
+              <w:rPr>
+                <w:b/>
+                <w:sz w:val="28"/>
+                <w:szCs w:val="28"/>
+              </w:rPr>
+              <w:t>-  9</w:t>
+            </w:r>
+            <w:proofErr w:type="gramEnd"/>
           </w:p>
         </w:tc>
         <w:tc>
@@ -3650,55 +3633,19 @@
               <w:spacing w:before="0" w:line="240" w:lineRule="auto"/>
               <w:rPr>
                 <w:rFonts w:cs="Arial"/>
-                <w:bCs/>
-                <w:sz w:val="28"/>
-                <w:szCs w:val="28"/>
-              </w:rPr>
-            </w:pPr>
-            <w:r>
-              <w:rPr>
-                <w:rFonts w:cs="Arial"/>
-                <w:bCs/>
-                <w:sz w:val="28"/>
-                <w:szCs w:val="28"/>
-              </w:rPr>
-              <w:t>TS 1.8.7.2</w:t>
-            </w:r>
-            <w:r>
-              <w:rPr>
-                <w:rFonts w:cs="Arial"/>
-                <w:bCs/>
-                <w:sz w:val="28"/>
-                <w:szCs w:val="28"/>
-              </w:rPr>
-              <w:t xml:space="preserve"> </w:t>
-            </w:r>
-            <w:r>
-              <w:rPr>
-                <w:rFonts w:cs="Arial"/>
-                <w:bCs/>
-                <w:sz w:val="28"/>
-                <w:szCs w:val="28"/>
-              </w:rPr>
-              <w:t>–</w:t>
-            </w:r>
-            <w:r>
-              <w:rPr>
-                <w:rFonts w:cs="Arial"/>
-                <w:bCs/>
-                <w:sz w:val="28"/>
-                <w:szCs w:val="28"/>
-              </w:rPr>
-              <w:t xml:space="preserve"> </w:t>
-            </w:r>
-            <w:r>
-              <w:rPr>
-                <w:rFonts w:cs="Arial"/>
-                <w:bCs/>
-                <w:sz w:val="28"/>
-                <w:szCs w:val="28"/>
-              </w:rPr>
-              <w:t>Padam</w:t>
+                <w:b/>
+                <w:sz w:val="28"/>
+                <w:szCs w:val="28"/>
+              </w:rPr>
+            </w:pPr>
+            <w:r>
+              <w:rPr>
+                <w:rFonts w:cs="Arial"/>
+                <w:b/>
+                <w:sz w:val="28"/>
+                <w:szCs w:val="28"/>
+              </w:rPr>
+              <w:t>TS 1.8.7.2 – Padam</w:t>
             </w:r>
           </w:p>
           <w:p>
@@ -3710,15 +3657,15 @@
               <w:spacing w:before="0" w:line="240" w:lineRule="auto"/>
               <w:rPr>
                 <w:rFonts w:cs="Arial"/>
-                <w:bCs/>
-                <w:sz w:val="28"/>
-                <w:szCs w:val="28"/>
-              </w:rPr>
-            </w:pPr>
-            <w:r>
-              <w:rPr>
-                <w:rFonts w:cs="Arial"/>
-                <w:bCs/>
+                <w:b/>
+                <w:sz w:val="28"/>
+                <w:szCs w:val="28"/>
+              </w:rPr>
+            </w:pPr>
+            <w:r>
+              <w:rPr>
+                <w:rFonts w:cs="Arial"/>
+                <w:b/>
                 <w:sz w:val="28"/>
                 <w:szCs w:val="28"/>
               </w:rPr>
@@ -3734,29 +3681,31 @@
               <w:spacing w:before="0" w:line="240" w:lineRule="auto"/>
               <w:rPr>
                 <w:rFonts w:cs="Arial"/>
-                <w:bCs/>
-                <w:sz w:val="28"/>
-                <w:szCs w:val="28"/>
-              </w:rPr>
-            </w:pPr>
-            <w:r>
-              <w:rPr>
-                <w:rFonts w:cs="Arial"/>
-                <w:bCs/>
-                <w:sz w:val="28"/>
-                <w:szCs w:val="28"/>
-              </w:rPr>
-              <w:t xml:space="preserve">Panchaati No. -  </w:t>
-            </w:r>
-            <w:r>
-              <w:rPr>
-                <w:rFonts w:cs="Arial"/>
-                <w:bCs/>
-                <w:sz w:val="28"/>
-                <w:szCs w:val="28"/>
-              </w:rPr>
-              <w:t>13</w:t>
-            </w:r>
+                <w:b/>
+                <w:sz w:val="28"/>
+                <w:szCs w:val="28"/>
+              </w:rPr>
+            </w:pPr>
+            <w:r>
+              <w:rPr>
+                <w:rFonts w:cs="Arial"/>
+                <w:b/>
+                <w:sz w:val="28"/>
+                <w:szCs w:val="28"/>
+              </w:rPr>
+              <w:t xml:space="preserve">Panchaati No. </w:t>
+            </w:r>
+            <w:proofErr w:type="gramStart"/>
+            <w:r>
+              <w:rPr>
+                <w:rFonts w:cs="Arial"/>
+                <w:b/>
+                <w:sz w:val="28"/>
+                <w:szCs w:val="28"/>
+              </w:rPr>
+              <w:t>-  13</w:t>
+            </w:r>
+            <w:proofErr w:type="gramEnd"/>
           </w:p>
         </w:tc>
         <w:tc>
@@ -4148,55 +4097,19 @@
               <w:spacing w:before="0" w:line="240" w:lineRule="auto"/>
               <w:rPr>
                 <w:rFonts w:cs="Arial"/>
-                <w:bCs/>
-                <w:sz w:val="28"/>
-                <w:szCs w:val="28"/>
-              </w:rPr>
-            </w:pPr>
-            <w:r>
-              <w:rPr>
-                <w:rFonts w:cs="Arial"/>
-                <w:bCs/>
-                <w:sz w:val="28"/>
-                <w:szCs w:val="28"/>
-              </w:rPr>
-              <w:t>TS 1.8.10.1</w:t>
-            </w:r>
-            <w:r>
-              <w:rPr>
-                <w:rFonts w:cs="Arial"/>
-                <w:bCs/>
-                <w:sz w:val="28"/>
-                <w:szCs w:val="28"/>
-              </w:rPr>
-              <w:t xml:space="preserve"> </w:t>
-            </w:r>
-            <w:r>
-              <w:rPr>
-                <w:rFonts w:cs="Arial"/>
-                <w:bCs/>
-                <w:sz w:val="28"/>
-                <w:szCs w:val="28"/>
-              </w:rPr>
-              <w:t>–</w:t>
-            </w:r>
-            <w:r>
-              <w:rPr>
-                <w:rFonts w:cs="Arial"/>
-                <w:bCs/>
-                <w:sz w:val="28"/>
-                <w:szCs w:val="28"/>
-              </w:rPr>
-              <w:t xml:space="preserve"> </w:t>
-            </w:r>
-            <w:r>
-              <w:rPr>
-                <w:rFonts w:cs="Arial"/>
-                <w:bCs/>
-                <w:sz w:val="28"/>
-                <w:szCs w:val="28"/>
-              </w:rPr>
-              <w:t>Vaakyam</w:t>
+                <w:b/>
+                <w:sz w:val="28"/>
+                <w:szCs w:val="28"/>
+              </w:rPr>
+            </w:pPr>
+            <w:r>
+              <w:rPr>
+                <w:rFonts w:cs="Arial"/>
+                <w:b/>
+                <w:sz w:val="28"/>
+                <w:szCs w:val="28"/>
+              </w:rPr>
+              <w:t>TS 1.8.10.1 – Vaakyam</w:t>
             </w:r>
           </w:p>
           <w:p>
@@ -4208,15 +4121,15 @@
               <w:spacing w:before="0" w:line="240" w:lineRule="auto"/>
               <w:rPr>
                 <w:rFonts w:cs="Arial"/>
-                <w:bCs/>
-                <w:sz w:val="28"/>
-                <w:szCs w:val="28"/>
-              </w:rPr>
-            </w:pPr>
-            <w:r>
-              <w:rPr>
-                <w:rFonts w:cs="Arial"/>
-                <w:bCs/>
+                <w:b/>
+                <w:sz w:val="28"/>
+                <w:szCs w:val="28"/>
+              </w:rPr>
+            </w:pPr>
+            <w:r>
+              <w:rPr>
+                <w:rFonts w:cs="Arial"/>
+                <w:b/>
                 <w:sz w:val="28"/>
                 <w:szCs w:val="28"/>
               </w:rPr>
@@ -4232,29 +4145,31 @@
               <w:spacing w:before="0" w:line="240" w:lineRule="auto"/>
               <w:rPr>
                 <w:rFonts w:cs="Arial"/>
-                <w:bCs/>
-                <w:sz w:val="28"/>
-                <w:szCs w:val="28"/>
-              </w:rPr>
-            </w:pPr>
-            <w:r>
-              <w:rPr>
-                <w:rFonts w:cs="Arial"/>
-                <w:bCs/>
-                <w:sz w:val="28"/>
-                <w:szCs w:val="28"/>
-              </w:rPr>
-              <w:t xml:space="preserve">Panchaati No. -  </w:t>
-            </w:r>
-            <w:r>
-              <w:rPr>
-                <w:rFonts w:cs="Arial"/>
-                <w:bCs/>
-                <w:sz w:val="28"/>
-                <w:szCs w:val="28"/>
-              </w:rPr>
-              <w:t>18</w:t>
-            </w:r>
+                <w:b/>
+                <w:sz w:val="28"/>
+                <w:szCs w:val="28"/>
+              </w:rPr>
+            </w:pPr>
+            <w:r>
+              <w:rPr>
+                <w:rFonts w:cs="Arial"/>
+                <w:b/>
+                <w:sz w:val="28"/>
+                <w:szCs w:val="28"/>
+              </w:rPr>
+              <w:t xml:space="preserve">Panchaati No. </w:t>
+            </w:r>
+            <w:proofErr w:type="gramStart"/>
+            <w:r>
+              <w:rPr>
+                <w:rFonts w:cs="Arial"/>
+                <w:b/>
+                <w:sz w:val="28"/>
+                <w:szCs w:val="28"/>
+              </w:rPr>
+              <w:t>-  18</w:t>
+            </w:r>
+            <w:proofErr w:type="gramEnd"/>
           </w:p>
         </w:tc>
         <w:tc>
@@ -4493,55 +4408,20 @@
               <w:spacing w:before="0" w:line="240" w:lineRule="auto"/>
               <w:rPr>
                 <w:rFonts w:cs="Arial"/>
-                <w:bCs/>
-                <w:sz w:val="28"/>
-                <w:szCs w:val="28"/>
-              </w:rPr>
-            </w:pPr>
-            <w:r>
-              <w:rPr>
-                <w:rFonts w:cs="Arial"/>
-                <w:bCs/>
-                <w:sz w:val="28"/>
-                <w:szCs w:val="28"/>
-              </w:rPr>
-              <w:t>TS 1.8.12.1</w:t>
-            </w:r>
-            <w:r>
-              <w:rPr>
-                <w:rFonts w:cs="Arial"/>
-                <w:bCs/>
-                <w:sz w:val="28"/>
-                <w:szCs w:val="28"/>
-              </w:rPr>
-              <w:t xml:space="preserve"> </w:t>
-            </w:r>
-            <w:r>
-              <w:rPr>
-                <w:rFonts w:cs="Arial"/>
-                <w:bCs/>
-                <w:sz w:val="28"/>
-                <w:szCs w:val="28"/>
-              </w:rPr>
-              <w:t>–</w:t>
-            </w:r>
-            <w:r>
-              <w:rPr>
-                <w:rFonts w:cs="Arial"/>
-                <w:bCs/>
-                <w:sz w:val="28"/>
-                <w:szCs w:val="28"/>
-              </w:rPr>
-              <w:t xml:space="preserve"> </w:t>
-            </w:r>
-            <w:r>
-              <w:rPr>
-                <w:rFonts w:cs="Arial"/>
-                <w:bCs/>
-                <w:sz w:val="28"/>
-                <w:szCs w:val="28"/>
-              </w:rPr>
-              <w:t>Padam</w:t>
+                <w:b/>
+                <w:sz w:val="28"/>
+                <w:szCs w:val="28"/>
+              </w:rPr>
+            </w:pPr>
+            <w:r>
+              <w:rPr>
+                <w:rFonts w:cs="Arial"/>
+                <w:b/>
+                <w:sz w:val="28"/>
+                <w:szCs w:val="28"/>
+              </w:rPr>
+              <w:lastRenderedPageBreak/>
+              <w:t>TS 1.8.12.1 – Padam</w:t>
             </w:r>
           </w:p>
           <w:p>
@@ -4553,15 +4433,15 @@
               <w:spacing w:before="0" w:line="240" w:lineRule="auto"/>
               <w:rPr>
                 <w:rFonts w:cs="Arial"/>
-                <w:bCs/>
-                <w:sz w:val="28"/>
-                <w:szCs w:val="28"/>
-              </w:rPr>
-            </w:pPr>
-            <w:r>
-              <w:rPr>
-                <w:rFonts w:cs="Arial"/>
-                <w:bCs/>
+                <w:b/>
+                <w:sz w:val="28"/>
+                <w:szCs w:val="28"/>
+              </w:rPr>
+            </w:pPr>
+            <w:r>
+              <w:rPr>
+                <w:rFonts w:cs="Arial"/>
+                <w:b/>
                 <w:sz w:val="28"/>
                 <w:szCs w:val="28"/>
               </w:rPr>
@@ -4577,29 +4457,31 @@
               <w:spacing w:before="0" w:line="240" w:lineRule="auto"/>
               <w:rPr>
                 <w:rFonts w:cs="Arial"/>
-                <w:bCs/>
-                <w:sz w:val="28"/>
-                <w:szCs w:val="28"/>
-              </w:rPr>
-            </w:pPr>
-            <w:r>
-              <w:rPr>
-                <w:rFonts w:cs="Arial"/>
-                <w:bCs/>
-                <w:sz w:val="28"/>
-                <w:szCs w:val="28"/>
-              </w:rPr>
-              <w:t xml:space="preserve">Panchaati No. -  </w:t>
-            </w:r>
-            <w:r>
-              <w:rPr>
-                <w:rFonts w:cs="Arial"/>
-                <w:bCs/>
-                <w:sz w:val="28"/>
-                <w:szCs w:val="28"/>
-              </w:rPr>
-              <w:t>21</w:t>
-            </w:r>
+                <w:b/>
+                <w:sz w:val="28"/>
+                <w:szCs w:val="28"/>
+              </w:rPr>
+            </w:pPr>
+            <w:r>
+              <w:rPr>
+                <w:rFonts w:cs="Arial"/>
+                <w:b/>
+                <w:sz w:val="28"/>
+                <w:szCs w:val="28"/>
+              </w:rPr>
+              <w:t xml:space="preserve">Panchaati No. </w:t>
+            </w:r>
+            <w:proofErr w:type="gramStart"/>
+            <w:r>
+              <w:rPr>
+                <w:rFonts w:cs="Arial"/>
+                <w:b/>
+                <w:sz w:val="28"/>
+                <w:szCs w:val="28"/>
+              </w:rPr>
+              <w:t>-  21</w:t>
+            </w:r>
+            <w:proofErr w:type="gramEnd"/>
           </w:p>
         </w:tc>
         <w:tc>
@@ -4930,55 +4812,19 @@
               <w:spacing w:before="0" w:line="240" w:lineRule="auto"/>
               <w:rPr>
                 <w:rFonts w:cs="Arial"/>
-                <w:bCs/>
-                <w:sz w:val="28"/>
-                <w:szCs w:val="28"/>
-              </w:rPr>
-            </w:pPr>
-            <w:r>
-              <w:rPr>
-                <w:rFonts w:cs="Arial"/>
-                <w:bCs/>
-                <w:sz w:val="28"/>
-                <w:szCs w:val="28"/>
-              </w:rPr>
-              <w:t>TS 1.8.19.1</w:t>
-            </w:r>
-            <w:r>
-              <w:rPr>
-                <w:rFonts w:cs="Arial"/>
-                <w:bCs/>
-                <w:sz w:val="28"/>
-                <w:szCs w:val="28"/>
-              </w:rPr>
-              <w:t xml:space="preserve"> </w:t>
-            </w:r>
-            <w:r>
-              <w:rPr>
-                <w:rFonts w:cs="Arial"/>
-                <w:bCs/>
-                <w:sz w:val="28"/>
-                <w:szCs w:val="28"/>
-              </w:rPr>
-              <w:t>–</w:t>
-            </w:r>
-            <w:r>
-              <w:rPr>
-                <w:rFonts w:cs="Arial"/>
-                <w:bCs/>
-                <w:sz w:val="28"/>
-                <w:szCs w:val="28"/>
-              </w:rPr>
-              <w:t xml:space="preserve"> </w:t>
-            </w:r>
-            <w:r>
-              <w:rPr>
-                <w:rFonts w:cs="Arial"/>
-                <w:bCs/>
-                <w:sz w:val="28"/>
-                <w:szCs w:val="28"/>
-              </w:rPr>
-              <w:t>Padam</w:t>
+                <w:b/>
+                <w:sz w:val="28"/>
+                <w:szCs w:val="28"/>
+              </w:rPr>
+            </w:pPr>
+            <w:r>
+              <w:rPr>
+                <w:rFonts w:cs="Arial"/>
+                <w:b/>
+                <w:sz w:val="28"/>
+                <w:szCs w:val="28"/>
+              </w:rPr>
+              <w:t>TS 1.8.19.1 – Padam</w:t>
             </w:r>
           </w:p>
           <w:p>
@@ -4990,15 +4836,15 @@
               <w:spacing w:before="0" w:line="240" w:lineRule="auto"/>
               <w:rPr>
                 <w:rFonts w:cs="Arial"/>
-                <w:bCs/>
-                <w:sz w:val="28"/>
-                <w:szCs w:val="28"/>
-              </w:rPr>
-            </w:pPr>
-            <w:r>
-              <w:rPr>
-                <w:rFonts w:cs="Arial"/>
-                <w:bCs/>
+                <w:b/>
+                <w:sz w:val="28"/>
+                <w:szCs w:val="28"/>
+              </w:rPr>
+            </w:pPr>
+            <w:r>
+              <w:rPr>
+                <w:rFonts w:cs="Arial"/>
+                <w:b/>
                 <w:sz w:val="28"/>
                 <w:szCs w:val="28"/>
               </w:rPr>
@@ -5014,29 +4860,31 @@
               <w:spacing w:before="0" w:line="240" w:lineRule="auto"/>
               <w:rPr>
                 <w:rFonts w:cs="Arial"/>
-                <w:bCs/>
-                <w:sz w:val="28"/>
-                <w:szCs w:val="28"/>
-              </w:rPr>
-            </w:pPr>
-            <w:r>
-              <w:rPr>
-                <w:rFonts w:cs="Arial"/>
-                <w:bCs/>
-                <w:sz w:val="28"/>
-                <w:szCs w:val="28"/>
-              </w:rPr>
-              <w:t xml:space="preserve">Panchaati No. -  </w:t>
-            </w:r>
-            <w:r>
-              <w:rPr>
-                <w:rFonts w:cs="Arial"/>
-                <w:bCs/>
-                <w:sz w:val="28"/>
-                <w:szCs w:val="28"/>
-              </w:rPr>
-              <w:t>35</w:t>
-            </w:r>
+                <w:b/>
+                <w:sz w:val="28"/>
+                <w:szCs w:val="28"/>
+              </w:rPr>
+            </w:pPr>
+            <w:r>
+              <w:rPr>
+                <w:rFonts w:cs="Arial"/>
+                <w:b/>
+                <w:sz w:val="28"/>
+                <w:szCs w:val="28"/>
+              </w:rPr>
+              <w:t xml:space="preserve">Panchaati No. </w:t>
+            </w:r>
+            <w:proofErr w:type="gramStart"/>
+            <w:r>
+              <w:rPr>
+                <w:rFonts w:cs="Arial"/>
+                <w:b/>
+                <w:sz w:val="28"/>
+                <w:szCs w:val="28"/>
+              </w:rPr>
+              <w:t>-  35</w:t>
+            </w:r>
+            <w:proofErr w:type="gramEnd"/>
           </w:p>
         </w:tc>
         <w:tc>
@@ -5430,55 +5278,19 @@
               <w:spacing w:before="0" w:line="240" w:lineRule="auto"/>
               <w:rPr>
                 <w:rFonts w:cs="Arial"/>
-                <w:bCs/>
-                <w:sz w:val="28"/>
-                <w:szCs w:val="28"/>
-              </w:rPr>
-            </w:pPr>
-            <w:r>
-              <w:rPr>
-                <w:rFonts w:cs="Arial"/>
-                <w:bCs/>
-                <w:sz w:val="28"/>
-                <w:szCs w:val="28"/>
-              </w:rPr>
-              <w:t>TS 1.8.22.1</w:t>
-            </w:r>
-            <w:r>
-              <w:rPr>
-                <w:rFonts w:cs="Arial"/>
-                <w:bCs/>
-                <w:sz w:val="28"/>
-                <w:szCs w:val="28"/>
-              </w:rPr>
-              <w:t xml:space="preserve"> </w:t>
-            </w:r>
-            <w:r>
-              <w:rPr>
-                <w:rFonts w:cs="Arial"/>
-                <w:bCs/>
-                <w:sz w:val="28"/>
-                <w:szCs w:val="28"/>
-              </w:rPr>
-              <w:t>–</w:t>
-            </w:r>
-            <w:r>
-              <w:rPr>
-                <w:rFonts w:cs="Arial"/>
-                <w:bCs/>
-                <w:sz w:val="28"/>
-                <w:szCs w:val="28"/>
-              </w:rPr>
-              <w:t xml:space="preserve"> </w:t>
-            </w:r>
-            <w:r>
-              <w:rPr>
-                <w:rFonts w:cs="Arial"/>
-                <w:bCs/>
-                <w:sz w:val="28"/>
-                <w:szCs w:val="28"/>
-              </w:rPr>
-              <w:t>Padam</w:t>
+                <w:b/>
+                <w:sz w:val="28"/>
+                <w:szCs w:val="28"/>
+              </w:rPr>
+            </w:pPr>
+            <w:r>
+              <w:rPr>
+                <w:rFonts w:cs="Arial"/>
+                <w:b/>
+                <w:sz w:val="28"/>
+                <w:szCs w:val="28"/>
+              </w:rPr>
+              <w:t>TS 1.8.22.1 – Padam</w:t>
             </w:r>
           </w:p>
           <w:p>
@@ -5490,15 +5302,15 @@
               <w:spacing w:before="0" w:line="240" w:lineRule="auto"/>
               <w:rPr>
                 <w:rFonts w:cs="Arial"/>
-                <w:bCs/>
-                <w:sz w:val="28"/>
-                <w:szCs w:val="28"/>
-              </w:rPr>
-            </w:pPr>
-            <w:r>
-              <w:rPr>
-                <w:rFonts w:cs="Arial"/>
-                <w:bCs/>
+                <w:b/>
+                <w:sz w:val="28"/>
+                <w:szCs w:val="28"/>
+              </w:rPr>
+            </w:pPr>
+            <w:r>
+              <w:rPr>
+                <w:rFonts w:cs="Arial"/>
+                <w:b/>
                 <w:sz w:val="28"/>
                 <w:szCs w:val="28"/>
               </w:rPr>
@@ -5514,29 +5326,31 @@
               <w:spacing w:before="0" w:line="240" w:lineRule="auto"/>
               <w:rPr>
                 <w:rFonts w:cs="Arial"/>
-                <w:bCs/>
-                <w:sz w:val="28"/>
-                <w:szCs w:val="28"/>
-              </w:rPr>
-            </w:pPr>
-            <w:r>
-              <w:rPr>
-                <w:rFonts w:cs="Arial"/>
-                <w:bCs/>
-                <w:sz w:val="28"/>
-                <w:szCs w:val="28"/>
-              </w:rPr>
-              <w:t xml:space="preserve">Panchaati No. -  </w:t>
-            </w:r>
-            <w:r>
-              <w:rPr>
-                <w:rFonts w:cs="Arial"/>
-                <w:bCs/>
-                <w:sz w:val="28"/>
-                <w:szCs w:val="28"/>
-              </w:rPr>
-              <w:t>38</w:t>
-            </w:r>
+                <w:b/>
+                <w:sz w:val="28"/>
+                <w:szCs w:val="28"/>
+              </w:rPr>
+            </w:pPr>
+            <w:r>
+              <w:rPr>
+                <w:rFonts w:cs="Arial"/>
+                <w:b/>
+                <w:sz w:val="28"/>
+                <w:szCs w:val="28"/>
+              </w:rPr>
+              <w:t xml:space="preserve">Panchaati No. </w:t>
+            </w:r>
+            <w:proofErr w:type="gramStart"/>
+            <w:r>
+              <w:rPr>
+                <w:rFonts w:cs="Arial"/>
+                <w:b/>
+                <w:sz w:val="28"/>
+                <w:szCs w:val="28"/>
+              </w:rPr>
+              <w:t>-  38</w:t>
+            </w:r>
+            <w:proofErr w:type="gramEnd"/>
           </w:p>
         </w:tc>
         <w:tc>
@@ -5791,15 +5605,15 @@
               <w:spacing w:before="0" w:line="240" w:lineRule="auto"/>
               <w:rPr>
                 <w:rFonts w:cs="Arial"/>
-                <w:bCs/>
-                <w:sz w:val="28"/>
-                <w:szCs w:val="28"/>
-              </w:rPr>
-            </w:pPr>
-            <w:r>
-              <w:rPr>
-                <w:rFonts w:cs="Arial"/>
-                <w:bCs/>
+                <w:b/>
+                <w:sz w:val="28"/>
+                <w:szCs w:val="28"/>
+              </w:rPr>
+            </w:pPr>
+            <w:r>
+              <w:rPr>
+                <w:rFonts w:cs="Arial"/>
+                <w:b/>
                 <w:sz w:val="28"/>
                 <w:szCs w:val="28"/>
               </w:rPr>
@@ -5815,28 +5629,19 @@
               <w:spacing w:before="0" w:line="240" w:lineRule="auto"/>
               <w:rPr>
                 <w:rFonts w:cs="Arial"/>
-                <w:bCs/>
-                <w:sz w:val="28"/>
-                <w:szCs w:val="28"/>
-              </w:rPr>
-            </w:pPr>
-            <w:r>
-              <w:rPr>
-                <w:rFonts w:cs="Arial"/>
-                <w:bCs/>
-                <w:sz w:val="28"/>
-                <w:szCs w:val="28"/>
-              </w:rPr>
-              <w:t xml:space="preserve">Padam No. - </w:t>
-            </w:r>
-            <w:r>
-              <w:rPr>
-                <w:rFonts w:cs="Arial"/>
-                <w:bCs/>
-                <w:sz w:val="28"/>
-                <w:szCs w:val="28"/>
-              </w:rPr>
-              <w:t>45</w:t>
+                <w:b/>
+                <w:sz w:val="28"/>
+                <w:szCs w:val="28"/>
+              </w:rPr>
+            </w:pPr>
+            <w:r>
+              <w:rPr>
+                <w:rFonts w:cs="Arial"/>
+                <w:b/>
+                <w:sz w:val="28"/>
+                <w:szCs w:val="28"/>
+              </w:rPr>
+              <w:t>Padam No. - 45</w:t>
             </w:r>
           </w:p>
           <w:p>
@@ -5848,20 +5653,31 @@
               <w:spacing w:before="0" w:line="240" w:lineRule="auto"/>
               <w:rPr>
                 <w:rFonts w:cs="Arial"/>
-                <w:bCs/>
-                <w:sz w:val="28"/>
-                <w:szCs w:val="28"/>
-              </w:rPr>
-            </w:pPr>
-            <w:r>
-              <w:rPr>
-                <w:rFonts w:cs="Arial"/>
-                <w:bCs/>
-                <w:sz w:val="28"/>
-                <w:szCs w:val="28"/>
-              </w:rPr>
-              <w:t>Panchaati No. -  38</w:t>
-            </w:r>
+                <w:b/>
+                <w:sz w:val="28"/>
+                <w:szCs w:val="28"/>
+              </w:rPr>
+            </w:pPr>
+            <w:r>
+              <w:rPr>
+                <w:rFonts w:cs="Arial"/>
+                <w:b/>
+                <w:sz w:val="28"/>
+                <w:szCs w:val="28"/>
+              </w:rPr>
+              <w:t xml:space="preserve">Panchaati No. </w:t>
+            </w:r>
+            <w:proofErr w:type="gramStart"/>
+            <w:r>
+              <w:rPr>
+                <w:rFonts w:cs="Arial"/>
+                <w:b/>
+                <w:sz w:val="28"/>
+                <w:szCs w:val="28"/>
+              </w:rPr>
+              <w:t>-  38</w:t>
+            </w:r>
+            <w:proofErr w:type="gramEnd"/>
           </w:p>
         </w:tc>
         <w:tc>
@@ -6164,7 +5980,6 @@
           <w:szCs w:val="32"/>
           <w:u w:val="single"/>
         </w:rPr>
-        <w:lastRenderedPageBreak/>
         <w:t xml:space="preserve">TS Pada Paatam </w:t>
       </w:r>
       <w:r>
@@ -6274,17 +6089,31 @@
         <w:jc w:val="center"/>
         <w:rPr>
           <w:bCs/>
-          <w:sz w:val="32"/>
-          <w:szCs w:val="32"/>
+          <w:szCs w:val="24"/>
         </w:rPr>
       </w:pPr>
       <w:r>
         <w:rPr>
           <w:bCs/>
-          <w:sz w:val="32"/>
-          <w:szCs w:val="32"/>
+          <w:szCs w:val="24"/>
         </w:rPr>
-        <w:t>(ignore those which are already incorporated in your book’s version and date)</w:t>
+        <w:t>(</w:t>
+      </w:r>
+      <w:proofErr w:type="gramStart"/>
+      <w:r>
+        <w:rPr>
+          <w:bCs/>
+          <w:szCs w:val="24"/>
+        </w:rPr>
+        <w:t>ignore</w:t>
+      </w:r>
+      <w:proofErr w:type="gramEnd"/>
+      <w:r>
+        <w:rPr>
+          <w:bCs/>
+          <w:szCs w:val="24"/>
+        </w:rPr>
+        <w:t xml:space="preserve"> those which are already incorporated in your book’s version and date)</w:t>
       </w:r>
     </w:p>
     <w:tbl>
@@ -6316,12 +6145,16 @@
               <w:spacing w:before="0" w:line="240" w:lineRule="auto"/>
               <w:jc w:val="center"/>
               <w:rPr>
+                <w:b/>
+                <w:bCs/>
                 <w:sz w:val="32"/>
                 <w:szCs w:val="32"/>
               </w:rPr>
             </w:pPr>
             <w:r>
               <w:rPr>
+                <w:b/>
+                <w:bCs/>
                 <w:sz w:val="32"/>
                 <w:szCs w:val="32"/>
               </w:rPr>
@@ -6333,12 +6166,16 @@
               <w:spacing w:before="0" w:line="240" w:lineRule="auto"/>
               <w:jc w:val="center"/>
               <w:rPr>
+                <w:b/>
+                <w:bCs/>
                 <w:sz w:val="32"/>
                 <w:szCs w:val="32"/>
               </w:rPr>
             </w:pPr>
             <w:r>
               <w:rPr>
+                <w:b/>
+                <w:bCs/>
                 <w:sz w:val="32"/>
                 <w:szCs w:val="32"/>
               </w:rPr>
@@ -6355,12 +6192,16 @@
               <w:spacing w:before="0" w:line="240" w:lineRule="auto"/>
               <w:jc w:val="center"/>
               <w:rPr>
+                <w:b/>
+                <w:bCs/>
                 <w:sz w:val="32"/>
                 <w:szCs w:val="32"/>
               </w:rPr>
             </w:pPr>
             <w:r>
               <w:rPr>
+                <w:b/>
+                <w:bCs/>
                 <w:sz w:val="32"/>
                 <w:szCs w:val="32"/>
               </w:rPr>
@@ -6378,12 +6219,16 @@
               <w:ind w:right="-18"/>
               <w:jc w:val="center"/>
               <w:rPr>
+                <w:b/>
+                <w:bCs/>
                 <w:sz w:val="32"/>
                 <w:szCs w:val="32"/>
               </w:rPr>
             </w:pPr>
             <w:r>
               <w:rPr>
+                <w:b/>
+                <w:bCs/>
                 <w:sz w:val="32"/>
                 <w:szCs w:val="32"/>
               </w:rPr>
@@ -6446,46 +6291,19 @@
               <w:spacing w:before="0" w:line="240" w:lineRule="auto"/>
               <w:rPr>
                 <w:rFonts w:cs="Arial"/>
-                <w:bCs/>
-                <w:sz w:val="28"/>
-                <w:szCs w:val="28"/>
-              </w:rPr>
-            </w:pPr>
-            <w:r>
-              <w:rPr>
-                <w:rFonts w:cs="Arial"/>
-                <w:bCs/>
-                <w:sz w:val="28"/>
-                <w:szCs w:val="28"/>
-              </w:rPr>
-              <w:t>TS 1.8.3.1</w:t>
-            </w:r>
-            <w:r>
-              <w:rPr>
-                <w:rFonts w:cs="Arial"/>
-                <w:bCs/>
-                <w:sz w:val="28"/>
-                <w:szCs w:val="28"/>
-              </w:rPr>
-              <w:t xml:space="preserve"> </w:t>
-            </w:r>
-            <w:r>
-              <w:rPr>
-                <w:rFonts w:cs="Arial"/>
-                <w:bCs/>
-                <w:sz w:val="28"/>
-                <w:szCs w:val="28"/>
-              </w:rPr>
-              <w:t>–</w:t>
-            </w:r>
-            <w:r>
-              <w:rPr>
-                <w:rFonts w:cs="Arial"/>
-                <w:bCs/>
-                <w:sz w:val="28"/>
-                <w:szCs w:val="28"/>
-              </w:rPr>
-              <w:t xml:space="preserve"> Vaakyam</w:t>
+                <w:b/>
+                <w:sz w:val="28"/>
+                <w:szCs w:val="28"/>
+              </w:rPr>
+            </w:pPr>
+            <w:r>
+              <w:rPr>
+                <w:rFonts w:cs="Arial"/>
+                <w:b/>
+                <w:sz w:val="28"/>
+                <w:szCs w:val="28"/>
+              </w:rPr>
+              <w:t>TS 1.8.3.1 – Vaakyam</w:t>
             </w:r>
           </w:p>
           <w:p>
@@ -6497,15 +6315,15 @@
               <w:spacing w:before="0" w:line="240" w:lineRule="auto"/>
               <w:rPr>
                 <w:rFonts w:cs="Arial"/>
-                <w:bCs/>
-                <w:sz w:val="28"/>
-                <w:szCs w:val="28"/>
-              </w:rPr>
-            </w:pPr>
-            <w:r>
-              <w:rPr>
-                <w:rFonts w:cs="Arial"/>
-                <w:bCs/>
+                <w:b/>
+                <w:sz w:val="28"/>
+                <w:szCs w:val="28"/>
+              </w:rPr>
+            </w:pPr>
+            <w:r>
+              <w:rPr>
+                <w:rFonts w:cs="Arial"/>
+                <w:b/>
                 <w:sz w:val="28"/>
                 <w:szCs w:val="28"/>
               </w:rPr>
@@ -6521,13 +6339,14 @@
               <w:spacing w:before="0" w:line="240" w:lineRule="auto"/>
               <w:rPr>
                 <w:rFonts w:cs="Arial"/>
-                <w:bCs/>
-                <w:sz w:val="28"/>
-                <w:szCs w:val="28"/>
-              </w:rPr>
-            </w:pPr>
-            <w:r>
-              <w:rPr>
+                <w:b/>
+                <w:sz w:val="28"/>
+                <w:szCs w:val="28"/>
+              </w:rPr>
+            </w:pPr>
+            <w:r>
+              <w:rPr>
+                <w:b/>
                 <w:sz w:val="28"/>
                 <w:szCs w:val="28"/>
               </w:rPr>
@@ -6854,46 +6673,19 @@
               <w:spacing w:before="0" w:line="240" w:lineRule="auto"/>
               <w:rPr>
                 <w:rFonts w:cs="Arial"/>
-                <w:bCs/>
-                <w:sz w:val="28"/>
-                <w:szCs w:val="28"/>
-              </w:rPr>
-            </w:pPr>
-            <w:r>
-              <w:rPr>
-                <w:rFonts w:cs="Arial"/>
-                <w:bCs/>
-                <w:sz w:val="28"/>
-                <w:szCs w:val="28"/>
-              </w:rPr>
-              <w:t>TS 1.8.10.1</w:t>
-            </w:r>
-            <w:r>
-              <w:rPr>
-                <w:rFonts w:cs="Arial"/>
-                <w:bCs/>
-                <w:sz w:val="28"/>
-                <w:szCs w:val="28"/>
-              </w:rPr>
-              <w:t xml:space="preserve"> </w:t>
-            </w:r>
-            <w:r>
-              <w:rPr>
-                <w:rFonts w:cs="Arial"/>
-                <w:bCs/>
-                <w:sz w:val="28"/>
-                <w:szCs w:val="28"/>
-              </w:rPr>
-              <w:t>–</w:t>
-            </w:r>
-            <w:r>
-              <w:rPr>
-                <w:rFonts w:cs="Arial"/>
-                <w:bCs/>
-                <w:sz w:val="28"/>
-                <w:szCs w:val="28"/>
-              </w:rPr>
-              <w:t xml:space="preserve"> Vaakyam</w:t>
+                <w:b/>
+                <w:sz w:val="28"/>
+                <w:szCs w:val="28"/>
+              </w:rPr>
+            </w:pPr>
+            <w:r>
+              <w:rPr>
+                <w:rFonts w:cs="Arial"/>
+                <w:b/>
+                <w:sz w:val="28"/>
+                <w:szCs w:val="28"/>
+              </w:rPr>
+              <w:t>TS 1.8.10.1 – Vaakyam</w:t>
             </w:r>
           </w:p>
           <w:p>
@@ -6905,15 +6697,15 @@
               <w:spacing w:before="0" w:line="240" w:lineRule="auto"/>
               <w:rPr>
                 <w:rFonts w:cs="Arial"/>
-                <w:bCs/>
-                <w:sz w:val="28"/>
-                <w:szCs w:val="28"/>
-              </w:rPr>
-            </w:pPr>
-            <w:r>
-              <w:rPr>
-                <w:rFonts w:cs="Arial"/>
-                <w:bCs/>
+                <w:b/>
+                <w:sz w:val="28"/>
+                <w:szCs w:val="28"/>
+              </w:rPr>
+            </w:pPr>
+            <w:r>
+              <w:rPr>
+                <w:rFonts w:cs="Arial"/>
+                <w:b/>
                 <w:sz w:val="28"/>
                 <w:szCs w:val="28"/>
               </w:rPr>
@@ -6929,13 +6721,14 @@
               <w:spacing w:before="0" w:line="240" w:lineRule="auto"/>
               <w:rPr>
                 <w:rFonts w:cs="Arial"/>
-                <w:bCs/>
-                <w:sz w:val="28"/>
-                <w:szCs w:val="28"/>
-              </w:rPr>
-            </w:pPr>
-            <w:r>
-              <w:rPr>
+                <w:b/>
+                <w:sz w:val="28"/>
+                <w:szCs w:val="28"/>
+              </w:rPr>
+            </w:pPr>
+            <w:r>
+              <w:rPr>
+                <w:b/>
                 <w:sz w:val="28"/>
                 <w:szCs w:val="28"/>
               </w:rPr>
@@ -7008,16 +6801,7 @@
                 <w:sz w:val="40"/>
                 <w:szCs w:val="40"/>
               </w:rPr>
-              <w:t>WûÉuÉëÏ</w:t>
-            </w:r>
-            <w:r>
-              <w:rPr>
-                <w:rFonts w:ascii="BRH Devanagari Extra" w:hAnsi="BRH Devanagari Extra" w:cs="BRH Devanagari Extra"/>
-                <w:sz w:val="40"/>
-                <w:szCs w:val="40"/>
-                <w:highlight w:val="green"/>
-              </w:rPr>
-              <w:t>þ</w:t>
+              <w:t>WûÉ</w:t>
             </w:r>
             <w:r>
               <w:rPr>
@@ -7026,7 +6810,16 @@
                 <w:szCs w:val="40"/>
                 <w:highlight w:val="yellow"/>
               </w:rPr>
-              <w:t>WûÏ</w:t>
+              <w:t>uÉëÏþW</w:t>
+            </w:r>
+            <w:r>
+              <w:rPr>
+                <w:rFonts w:ascii="BRH Devanagari Extra" w:hAnsi="BRH Devanagari Extra" w:cs="BRH Devanagari Extra"/>
+                <w:sz w:val="40"/>
+                <w:szCs w:val="40"/>
+                <w:highlight w:val="yellow"/>
+              </w:rPr>
+              <w:t>ûÏ</w:t>
             </w:r>
             <w:proofErr w:type="spellEnd"/>
             <w:r>
@@ -7248,46 +7041,20 @@
               <w:spacing w:before="0" w:line="240" w:lineRule="auto"/>
               <w:rPr>
                 <w:rFonts w:cs="Arial"/>
-                <w:bCs/>
-                <w:sz w:val="28"/>
-                <w:szCs w:val="28"/>
-              </w:rPr>
-            </w:pPr>
-            <w:r>
-              <w:rPr>
-                <w:rFonts w:cs="Arial"/>
-                <w:bCs/>
-                <w:sz w:val="28"/>
-                <w:szCs w:val="28"/>
-              </w:rPr>
-              <w:t>TS 1.8.13.2</w:t>
-            </w:r>
-            <w:r>
-              <w:rPr>
-                <w:rFonts w:cs="Arial"/>
-                <w:bCs/>
-                <w:sz w:val="28"/>
-                <w:szCs w:val="28"/>
-              </w:rPr>
-              <w:t xml:space="preserve"> </w:t>
-            </w:r>
-            <w:r>
-              <w:rPr>
-                <w:rFonts w:cs="Arial"/>
-                <w:bCs/>
-                <w:sz w:val="28"/>
-                <w:szCs w:val="28"/>
-              </w:rPr>
-              <w:t>–</w:t>
-            </w:r>
-            <w:r>
-              <w:rPr>
-                <w:rFonts w:cs="Arial"/>
-                <w:bCs/>
-                <w:sz w:val="28"/>
-                <w:szCs w:val="28"/>
-              </w:rPr>
-              <w:t xml:space="preserve"> Vaakyam</w:t>
+                <w:b/>
+                <w:sz w:val="28"/>
+                <w:szCs w:val="28"/>
+              </w:rPr>
+            </w:pPr>
+            <w:r>
+              <w:rPr>
+                <w:rFonts w:cs="Arial"/>
+                <w:b/>
+                <w:sz w:val="28"/>
+                <w:szCs w:val="28"/>
+              </w:rPr>
+              <w:lastRenderedPageBreak/>
+              <w:t>TS 1.8.13.2 – Vaakyam</w:t>
             </w:r>
           </w:p>
           <w:p>
@@ -7299,15 +7066,15 @@
               <w:spacing w:before="0" w:line="240" w:lineRule="auto"/>
               <w:rPr>
                 <w:rFonts w:cs="Arial"/>
-                <w:bCs/>
-                <w:sz w:val="28"/>
-                <w:szCs w:val="28"/>
-              </w:rPr>
-            </w:pPr>
-            <w:r>
-              <w:rPr>
-                <w:rFonts w:cs="Arial"/>
-                <w:bCs/>
+                <w:b/>
+                <w:sz w:val="28"/>
+                <w:szCs w:val="28"/>
+              </w:rPr>
+            </w:pPr>
+            <w:r>
+              <w:rPr>
+                <w:rFonts w:cs="Arial"/>
+                <w:b/>
                 <w:sz w:val="28"/>
                 <w:szCs w:val="28"/>
               </w:rPr>
@@ -7323,13 +7090,14 @@
               <w:spacing w:before="0" w:line="240" w:lineRule="auto"/>
               <w:rPr>
                 <w:rFonts w:cs="Arial"/>
-                <w:bCs/>
-                <w:sz w:val="28"/>
-                <w:szCs w:val="28"/>
-              </w:rPr>
-            </w:pPr>
-            <w:r>
-              <w:rPr>
+                <w:b/>
+                <w:sz w:val="28"/>
+                <w:szCs w:val="28"/>
+              </w:rPr>
+            </w:pPr>
+            <w:r>
+              <w:rPr>
+                <w:b/>
                 <w:sz w:val="28"/>
                 <w:szCs w:val="28"/>
               </w:rPr>
@@ -7434,13 +7202,23 @@
               <w:t>¶É</w:t>
             </w:r>
             <w:proofErr w:type="spellEnd"/>
+            <w:proofErr w:type="gramStart"/>
             <w:r>
               <w:rPr>
                 <w:rFonts w:ascii="BRH Devanagari Extra" w:hAnsi="BRH Devanagari Extra" w:cs="BRH Devanagari Extra"/>
                 <w:sz w:val="36"/>
                 <w:szCs w:val="40"/>
               </w:rPr>
-              <w:t xml:space="preserve">-[ ] </w:t>
+              <w:t>-[</w:t>
+            </w:r>
+            <w:proofErr w:type="gramEnd"/>
+            <w:r>
+              <w:rPr>
+                <w:rFonts w:ascii="BRH Devanagari Extra" w:hAnsi="BRH Devanagari Extra" w:cs="BRH Devanagari Extra"/>
+                <w:sz w:val="36"/>
+                <w:szCs w:val="40"/>
+              </w:rPr>
+              <w:t xml:space="preserve"> ] </w:t>
             </w:r>
             <w:r>
               <w:rPr>
@@ -7596,46 +7374,19 @@
               <w:spacing w:before="0" w:line="240" w:lineRule="auto"/>
               <w:rPr>
                 <w:rFonts w:cs="Arial"/>
-                <w:bCs/>
-                <w:sz w:val="28"/>
-                <w:szCs w:val="28"/>
-              </w:rPr>
-            </w:pPr>
-            <w:r>
-              <w:rPr>
-                <w:rFonts w:cs="Arial"/>
-                <w:bCs/>
-                <w:sz w:val="28"/>
-                <w:szCs w:val="28"/>
-              </w:rPr>
-              <w:t>TS 1.8.18.1</w:t>
-            </w:r>
-            <w:r>
-              <w:rPr>
-                <w:rFonts w:cs="Arial"/>
-                <w:bCs/>
-                <w:sz w:val="28"/>
-                <w:szCs w:val="28"/>
-              </w:rPr>
-              <w:t xml:space="preserve"> </w:t>
-            </w:r>
-            <w:r>
-              <w:rPr>
-                <w:rFonts w:cs="Arial"/>
-                <w:bCs/>
-                <w:sz w:val="28"/>
-                <w:szCs w:val="28"/>
-              </w:rPr>
-              <w:t>–</w:t>
-            </w:r>
-            <w:r>
-              <w:rPr>
-                <w:rFonts w:cs="Arial"/>
-                <w:bCs/>
-                <w:sz w:val="28"/>
-                <w:szCs w:val="28"/>
-              </w:rPr>
-              <w:t xml:space="preserve"> Vaakyam</w:t>
+                <w:b/>
+                <w:sz w:val="28"/>
+                <w:szCs w:val="28"/>
+              </w:rPr>
+            </w:pPr>
+            <w:r>
+              <w:rPr>
+                <w:rFonts w:cs="Arial"/>
+                <w:b/>
+                <w:sz w:val="28"/>
+                <w:szCs w:val="28"/>
+              </w:rPr>
+              <w:t>TS 1.8.18.1 – Vaakyam</w:t>
             </w:r>
           </w:p>
           <w:p>
@@ -7647,15 +7398,15 @@
               <w:spacing w:before="0" w:line="240" w:lineRule="auto"/>
               <w:rPr>
                 <w:rFonts w:cs="Arial"/>
-                <w:bCs/>
-                <w:sz w:val="28"/>
-                <w:szCs w:val="28"/>
-              </w:rPr>
-            </w:pPr>
-            <w:r>
-              <w:rPr>
-                <w:rFonts w:cs="Arial"/>
-                <w:bCs/>
+                <w:b/>
+                <w:sz w:val="28"/>
+                <w:szCs w:val="28"/>
+              </w:rPr>
+            </w:pPr>
+            <w:r>
+              <w:rPr>
+                <w:rFonts w:cs="Arial"/>
+                <w:b/>
                 <w:sz w:val="28"/>
                 <w:szCs w:val="28"/>
               </w:rPr>
@@ -7671,13 +7422,14 @@
               <w:spacing w:before="0" w:line="240" w:lineRule="auto"/>
               <w:rPr>
                 <w:rFonts w:cs="Arial"/>
-                <w:bCs/>
-                <w:sz w:val="28"/>
-                <w:szCs w:val="28"/>
-              </w:rPr>
-            </w:pPr>
-            <w:r>
-              <w:rPr>
+                <w:b/>
+                <w:sz w:val="28"/>
+                <w:szCs w:val="28"/>
+              </w:rPr>
+            </w:pPr>
+            <w:r>
+              <w:rPr>
+                <w:b/>
                 <w:sz w:val="28"/>
                 <w:szCs w:val="28"/>
               </w:rPr>
@@ -7935,46 +7687,19 @@
               <w:spacing w:before="0" w:line="240" w:lineRule="auto"/>
               <w:rPr>
                 <w:rFonts w:cs="Arial"/>
-                <w:bCs/>
-                <w:sz w:val="28"/>
-                <w:szCs w:val="28"/>
-              </w:rPr>
-            </w:pPr>
-            <w:r>
-              <w:rPr>
-                <w:rFonts w:cs="Arial"/>
-                <w:bCs/>
-                <w:sz w:val="28"/>
-                <w:szCs w:val="28"/>
-              </w:rPr>
-              <w:t>TS 1.8.22.5</w:t>
-            </w:r>
-            <w:r>
-              <w:rPr>
-                <w:rFonts w:cs="Arial"/>
-                <w:bCs/>
-                <w:sz w:val="28"/>
-                <w:szCs w:val="28"/>
-              </w:rPr>
-              <w:t xml:space="preserve"> </w:t>
-            </w:r>
-            <w:r>
-              <w:rPr>
-                <w:rFonts w:cs="Arial"/>
-                <w:bCs/>
-                <w:sz w:val="28"/>
-                <w:szCs w:val="28"/>
-              </w:rPr>
-              <w:t>–</w:t>
-            </w:r>
-            <w:r>
-              <w:rPr>
-                <w:rFonts w:cs="Arial"/>
-                <w:bCs/>
-                <w:sz w:val="28"/>
-                <w:szCs w:val="28"/>
-              </w:rPr>
-              <w:t xml:space="preserve"> Vaakyam</w:t>
+                <w:b/>
+                <w:sz w:val="28"/>
+                <w:szCs w:val="28"/>
+              </w:rPr>
+            </w:pPr>
+            <w:r>
+              <w:rPr>
+                <w:rFonts w:cs="Arial"/>
+                <w:b/>
+                <w:sz w:val="28"/>
+                <w:szCs w:val="28"/>
+              </w:rPr>
+              <w:t>TS 1.8.22.5 – Vaakyam</w:t>
             </w:r>
           </w:p>
           <w:p>
@@ -7986,15 +7711,15 @@
               <w:spacing w:before="0" w:line="240" w:lineRule="auto"/>
               <w:rPr>
                 <w:rFonts w:cs="Arial"/>
-                <w:bCs/>
-                <w:sz w:val="28"/>
-                <w:szCs w:val="28"/>
-              </w:rPr>
-            </w:pPr>
-            <w:r>
-              <w:rPr>
-                <w:rFonts w:cs="Arial"/>
-                <w:bCs/>
+                <w:b/>
+                <w:sz w:val="28"/>
+                <w:szCs w:val="28"/>
+              </w:rPr>
+            </w:pPr>
+            <w:r>
+              <w:rPr>
+                <w:rFonts w:cs="Arial"/>
+                <w:b/>
                 <w:sz w:val="28"/>
                 <w:szCs w:val="28"/>
               </w:rPr>
@@ -8010,13 +7735,14 @@
               <w:spacing w:before="0" w:line="240" w:lineRule="auto"/>
               <w:rPr>
                 <w:rFonts w:cs="Arial"/>
-                <w:bCs/>
-                <w:sz w:val="28"/>
-                <w:szCs w:val="28"/>
-              </w:rPr>
-            </w:pPr>
-            <w:r>
-              <w:rPr>
+                <w:b/>
+                <w:sz w:val="28"/>
+                <w:szCs w:val="28"/>
+              </w:rPr>
+            </w:pPr>
+            <w:r>
+              <w:rPr>
+                <w:b/>
                 <w:sz w:val="28"/>
                 <w:szCs w:val="28"/>
               </w:rPr>
@@ -8308,30 +8034,6 @@
           <w:u w:val="single"/>
         </w:rPr>
       </w:pPr>
-    </w:p>
-    <w:p>
-      <w:pPr>
-        <w:jc w:val="center"/>
-        <w:rPr>
-          <w:b/>
-          <w:bCs/>
-          <w:sz w:val="32"/>
-          <w:szCs w:val="32"/>
-          <w:u w:val="single"/>
-        </w:rPr>
-      </w:pPr>
-    </w:p>
-    <w:p>
-      <w:pPr>
-        <w:jc w:val="center"/>
-        <w:rPr>
-          <w:b/>
-          <w:bCs/>
-          <w:sz w:val="32"/>
-          <w:szCs w:val="32"/>
-          <w:u w:val="single"/>
-        </w:rPr>
-      </w:pPr>
       <w:r>
         <w:rPr>
           <w:b/>
@@ -8340,52 +8042,7 @@
           <w:szCs w:val="32"/>
           <w:u w:val="single"/>
         </w:rPr>
-        <w:lastRenderedPageBreak/>
-        <w:t xml:space="preserve">TS </w:t>
-      </w:r>
-      <w:proofErr w:type="spellStart"/>
-      <w:r>
-        <w:rPr>
-          <w:b/>
-          <w:bCs/>
-          <w:sz w:val="32"/>
-          <w:szCs w:val="32"/>
-          <w:u w:val="single"/>
-        </w:rPr>
-        <w:t>Pada</w:t>
-      </w:r>
-      <w:proofErr w:type="spellEnd"/>
-      <w:r>
-        <w:rPr>
-          <w:b/>
-          <w:bCs/>
-          <w:sz w:val="32"/>
-          <w:szCs w:val="32"/>
-          <w:u w:val="single"/>
-        </w:rPr>
-        <w:t xml:space="preserve"> </w:t>
-      </w:r>
-      <w:proofErr w:type="spellStart"/>
-      <w:r>
-        <w:rPr>
-          <w:b/>
-          <w:bCs/>
-          <w:sz w:val="32"/>
-          <w:szCs w:val="32"/>
-          <w:u w:val="single"/>
-        </w:rPr>
-        <w:t>Paatam</w:t>
-      </w:r>
-      <w:proofErr w:type="spellEnd"/>
-      <w:r>
-        <w:rPr>
-          <w:b/>
-          <w:bCs/>
-          <w:sz w:val="32"/>
-          <w:szCs w:val="32"/>
-          <w:u w:val="single"/>
-        </w:rPr>
-        <w:t xml:space="preserve"> – TS 1.8 Sanskrit </w:t>
+        <w:t xml:space="preserve">TS Pada Paatam – TS 1.8 Sanskrit </w:t>
       </w:r>
       <w:r>
         <w:rPr>
@@ -8534,12 +8191,16 @@
               <w:spacing w:before="0" w:line="240" w:lineRule="auto"/>
               <w:jc w:val="center"/>
               <w:rPr>
+                <w:b/>
+                <w:bCs/>
                 <w:sz w:val="32"/>
                 <w:szCs w:val="32"/>
               </w:rPr>
             </w:pPr>
             <w:r>
               <w:rPr>
+                <w:b/>
+                <w:bCs/>
                 <w:sz w:val="32"/>
                 <w:szCs w:val="32"/>
               </w:rPr>
@@ -8551,12 +8212,16 @@
               <w:spacing w:before="0" w:line="240" w:lineRule="auto"/>
               <w:jc w:val="center"/>
               <w:rPr>
+                <w:b/>
+                <w:bCs/>
                 <w:sz w:val="32"/>
                 <w:szCs w:val="32"/>
               </w:rPr>
             </w:pPr>
             <w:r>
               <w:rPr>
+                <w:b/>
+                <w:bCs/>
                 <w:sz w:val="32"/>
                 <w:szCs w:val="32"/>
               </w:rPr>
@@ -8573,12 +8238,16 @@
               <w:spacing w:before="0" w:line="240" w:lineRule="auto"/>
               <w:jc w:val="center"/>
               <w:rPr>
+                <w:b/>
+                <w:bCs/>
                 <w:sz w:val="32"/>
                 <w:szCs w:val="32"/>
               </w:rPr>
             </w:pPr>
             <w:r>
               <w:rPr>
+                <w:b/>
+                <w:bCs/>
                 <w:sz w:val="32"/>
                 <w:szCs w:val="32"/>
               </w:rPr>
@@ -8596,12 +8265,16 @@
               <w:ind w:right="-18"/>
               <w:jc w:val="center"/>
               <w:rPr>
+                <w:b/>
+                <w:bCs/>
                 <w:sz w:val="32"/>
                 <w:szCs w:val="32"/>
               </w:rPr>
             </w:pPr>
             <w:r>
               <w:rPr>
+                <w:b/>
+                <w:bCs/>
                 <w:sz w:val="32"/>
                 <w:szCs w:val="32"/>
               </w:rPr>
@@ -8628,17 +8301,17 @@
               <w:jc w:val="both"/>
               <w:rPr>
                 <w:rFonts w:cs="Arial"/>
-                <w:bCs/>
-                <w:sz w:val="32"/>
-                <w:szCs w:val="36"/>
-              </w:rPr>
-            </w:pPr>
-            <w:r>
-              <w:rPr>
-                <w:rFonts w:cs="Arial"/>
-                <w:bCs/>
-                <w:sz w:val="32"/>
-                <w:szCs w:val="36"/>
+                <w:b/>
+                <w:sz w:val="28"/>
+                <w:szCs w:val="28"/>
+              </w:rPr>
+            </w:pPr>
+            <w:r>
+              <w:rPr>
+                <w:rFonts w:cs="Arial"/>
+                <w:b/>
+                <w:sz w:val="28"/>
+                <w:szCs w:val="28"/>
               </w:rPr>
               <w:t>1.8.1.1 - Vaakyam</w:t>
             </w:r>
@@ -8648,14 +8321,13 @@
               <w:spacing w:before="0" w:line="240" w:lineRule="auto"/>
               <w:rPr>
                 <w:b/>
-                <w:bCs/>
-                <w:sz w:val="28"/>
-                <w:szCs w:val="28"/>
-              </w:rPr>
-            </w:pPr>
-            <w:r>
-              <w:rPr>
-                <w:bCs/>
+                <w:sz w:val="28"/>
+                <w:szCs w:val="28"/>
+              </w:rPr>
+            </w:pPr>
+            <w:r>
+              <w:rPr>
+                <w:b/>
                 <w:sz w:val="28"/>
                 <w:szCs w:val="28"/>
               </w:rPr>
@@ -8663,7 +8335,7 @@
             </w:r>
             <w:r>
               <w:rPr>
-                <w:bCs/>
+                <w:b/>
                 <w:sz w:val="28"/>
                 <w:szCs w:val="28"/>
                 <w:vertAlign w:val="superscript"/>
@@ -8672,7 +8344,7 @@
             </w:r>
             <w:r>
               <w:rPr>
-                <w:bCs/>
+                <w:b/>
                 <w:sz w:val="28"/>
                 <w:szCs w:val="28"/>
               </w:rPr>
@@ -8894,82 +8566,37 @@
               <w:jc w:val="both"/>
               <w:rPr>
                 <w:rFonts w:cs="Arial"/>
-                <w:bCs/>
-                <w:sz w:val="32"/>
-                <w:szCs w:val="36"/>
-              </w:rPr>
-            </w:pPr>
-            <w:r>
-              <w:rPr>
-                <w:rFonts w:cs="Arial"/>
-                <w:bCs/>
-                <w:sz w:val="32"/>
-                <w:szCs w:val="36"/>
-              </w:rPr>
-              <w:t>1.8.</w:t>
-            </w:r>
-            <w:r>
-              <w:rPr>
-                <w:rFonts w:cs="Arial"/>
-                <w:bCs/>
-                <w:sz w:val="32"/>
-                <w:szCs w:val="36"/>
-              </w:rPr>
-              <w:t>5</w:t>
-            </w:r>
-            <w:r>
-              <w:rPr>
-                <w:rFonts w:cs="Arial"/>
-                <w:bCs/>
-                <w:sz w:val="32"/>
-                <w:szCs w:val="36"/>
-              </w:rPr>
-              <w:t>.</w:t>
-            </w:r>
-            <w:r>
-              <w:rPr>
-                <w:rFonts w:cs="Arial"/>
-                <w:bCs/>
-                <w:sz w:val="32"/>
-                <w:szCs w:val="36"/>
-              </w:rPr>
-              <w:t>2</w:t>
-            </w:r>
-            <w:r>
-              <w:rPr>
-                <w:rFonts w:cs="Arial"/>
-                <w:bCs/>
-                <w:sz w:val="32"/>
-                <w:szCs w:val="36"/>
-              </w:rPr>
-              <w:t xml:space="preserve"> - Vaakyam</w:t>
-            </w:r>
-          </w:p>
-          <w:p>
-            <w:pPr>
-              <w:spacing w:before="0" w:line="240" w:lineRule="auto"/>
-              <w:rPr>
-                <w:b/>
-                <w:bCs/>
-                <w:sz w:val="28"/>
-                <w:szCs w:val="28"/>
-              </w:rPr>
-            </w:pPr>
-            <w:r>
-              <w:rPr>
-                <w:bCs/>
-                <w:sz w:val="28"/>
-                <w:szCs w:val="28"/>
-              </w:rPr>
-              <w:t>8th</w:t>
-            </w:r>
-            <w:r>
-              <w:rPr>
-                <w:bCs/>
-                <w:sz w:val="28"/>
-                <w:szCs w:val="28"/>
-              </w:rPr>
-              <w:t xml:space="preserve"> Panchaati</w:t>
+                <w:b/>
+                <w:sz w:val="28"/>
+                <w:szCs w:val="28"/>
+              </w:rPr>
+            </w:pPr>
+            <w:r>
+              <w:rPr>
+                <w:rFonts w:cs="Arial"/>
+                <w:b/>
+                <w:sz w:val="28"/>
+                <w:szCs w:val="28"/>
+              </w:rPr>
+              <w:t>1.8.5.2 - Vaakyam</w:t>
+            </w:r>
+          </w:p>
+          <w:p>
+            <w:pPr>
+              <w:spacing w:before="0" w:line="240" w:lineRule="auto"/>
+              <w:rPr>
+                <w:b/>
+                <w:sz w:val="28"/>
+                <w:szCs w:val="28"/>
+              </w:rPr>
+            </w:pPr>
+            <w:r>
+              <w:rPr>
+                <w:b/>
+                <w:sz w:val="28"/>
+                <w:szCs w:val="28"/>
+              </w:rPr>
+              <w:t>8th Panchaati</w:t>
             </w:r>
           </w:p>
         </w:tc>
@@ -9196,91 +8823,37 @@
               <w:jc w:val="both"/>
               <w:rPr>
                 <w:rFonts w:cs="Arial"/>
-                <w:bCs/>
-                <w:sz w:val="32"/>
-                <w:szCs w:val="36"/>
-              </w:rPr>
-            </w:pPr>
-            <w:r>
-              <w:rPr>
-                <w:rFonts w:cs="Arial"/>
-                <w:bCs/>
-                <w:sz w:val="32"/>
-                <w:szCs w:val="36"/>
-              </w:rPr>
-              <w:t>1.8.</w:t>
-            </w:r>
-            <w:r>
-              <w:rPr>
-                <w:rFonts w:cs="Arial"/>
-                <w:bCs/>
-                <w:sz w:val="32"/>
-                <w:szCs w:val="36"/>
-              </w:rPr>
-              <w:t>9</w:t>
-            </w:r>
-            <w:r>
-              <w:rPr>
-                <w:rFonts w:cs="Arial"/>
-                <w:bCs/>
-                <w:sz w:val="32"/>
-                <w:szCs w:val="36"/>
-              </w:rPr>
-              <w:t>.</w:t>
-            </w:r>
-            <w:r>
-              <w:rPr>
-                <w:rFonts w:cs="Arial"/>
-                <w:bCs/>
-                <w:sz w:val="32"/>
-                <w:szCs w:val="36"/>
-              </w:rPr>
-              <w:t>2</w:t>
-            </w:r>
-            <w:r>
-              <w:rPr>
-                <w:rFonts w:cs="Arial"/>
-                <w:bCs/>
-                <w:sz w:val="32"/>
-                <w:szCs w:val="36"/>
-              </w:rPr>
-              <w:t xml:space="preserve"> - </w:t>
-            </w:r>
-            <w:r>
-              <w:rPr>
-                <w:rFonts w:cs="Arial"/>
-                <w:bCs/>
-                <w:sz w:val="32"/>
-                <w:szCs w:val="36"/>
-              </w:rPr>
-              <w:t>Padam</w:t>
-            </w:r>
-          </w:p>
-          <w:p>
-            <w:pPr>
-              <w:spacing w:before="0" w:line="240" w:lineRule="auto"/>
-              <w:rPr>
-                <w:b/>
-                <w:bCs/>
-                <w:sz w:val="28"/>
-                <w:szCs w:val="28"/>
-              </w:rPr>
-            </w:pPr>
-            <w:r>
-              <w:rPr>
-                <w:bCs/>
-                <w:sz w:val="28"/>
-                <w:szCs w:val="28"/>
-              </w:rPr>
-              <w:t>16th</w:t>
-            </w:r>
-            <w:r>
-              <w:rPr>
-                <w:bCs/>
-                <w:sz w:val="28"/>
-                <w:szCs w:val="28"/>
-              </w:rPr>
-              <w:t xml:space="preserve"> Panchaati</w:t>
+                <w:b/>
+                <w:sz w:val="28"/>
+                <w:szCs w:val="28"/>
+              </w:rPr>
+            </w:pPr>
+            <w:r>
+              <w:rPr>
+                <w:rFonts w:cs="Arial"/>
+                <w:b/>
+                <w:sz w:val="28"/>
+                <w:szCs w:val="28"/>
+              </w:rPr>
+              <w:t>1.8.9.2 - Padam</w:t>
+            </w:r>
+          </w:p>
+          <w:p>
+            <w:pPr>
+              <w:spacing w:before="0" w:line="240" w:lineRule="auto"/>
+              <w:rPr>
+                <w:b/>
+                <w:sz w:val="28"/>
+                <w:szCs w:val="28"/>
+              </w:rPr>
+            </w:pPr>
+            <w:r>
+              <w:rPr>
+                <w:b/>
+                <w:sz w:val="28"/>
+                <w:szCs w:val="28"/>
+              </w:rPr>
+              <w:t>16th Panchaati</w:t>
             </w:r>
           </w:p>
         </w:tc>
@@ -9561,91 +9134,38 @@
               <w:jc w:val="both"/>
               <w:rPr>
                 <w:rFonts w:cs="Arial"/>
-                <w:bCs/>
-                <w:sz w:val="32"/>
-                <w:szCs w:val="36"/>
-              </w:rPr>
-            </w:pPr>
-            <w:r>
-              <w:rPr>
-                <w:rFonts w:cs="Arial"/>
-                <w:bCs/>
-                <w:sz w:val="32"/>
-                <w:szCs w:val="36"/>
-              </w:rPr>
-              <w:t>1.8.</w:t>
-            </w:r>
-            <w:r>
-              <w:rPr>
-                <w:rFonts w:cs="Arial"/>
-                <w:bCs/>
-                <w:sz w:val="32"/>
-                <w:szCs w:val="36"/>
-              </w:rPr>
-              <w:t>10</w:t>
-            </w:r>
-            <w:r>
-              <w:rPr>
-                <w:rFonts w:cs="Arial"/>
-                <w:bCs/>
-                <w:sz w:val="32"/>
-                <w:szCs w:val="36"/>
-              </w:rPr>
-              <w:t>.</w:t>
-            </w:r>
-            <w:r>
-              <w:rPr>
-                <w:rFonts w:cs="Arial"/>
-                <w:bCs/>
-                <w:sz w:val="32"/>
-                <w:szCs w:val="36"/>
-              </w:rPr>
-              <w:t>2</w:t>
-            </w:r>
-            <w:r>
-              <w:rPr>
-                <w:rFonts w:cs="Arial"/>
-                <w:bCs/>
-                <w:sz w:val="32"/>
-                <w:szCs w:val="36"/>
-              </w:rPr>
-              <w:t xml:space="preserve"> - </w:t>
-            </w:r>
-            <w:r>
-              <w:rPr>
-                <w:rFonts w:cs="Arial"/>
-                <w:bCs/>
-                <w:sz w:val="32"/>
-                <w:szCs w:val="36"/>
-              </w:rPr>
-              <w:t>Padam</w:t>
-            </w:r>
-          </w:p>
-          <w:p>
-            <w:pPr>
-              <w:spacing w:before="0" w:line="240" w:lineRule="auto"/>
-              <w:rPr>
-                <w:b/>
-                <w:bCs/>
-                <w:sz w:val="28"/>
-                <w:szCs w:val="28"/>
-              </w:rPr>
-            </w:pPr>
-            <w:r>
-              <w:rPr>
-                <w:bCs/>
-                <w:sz w:val="28"/>
-                <w:szCs w:val="28"/>
-              </w:rPr>
-              <w:t>19th</w:t>
-            </w:r>
-            <w:r>
-              <w:rPr>
-                <w:bCs/>
-                <w:sz w:val="28"/>
-                <w:szCs w:val="28"/>
-              </w:rPr>
-              <w:t xml:space="preserve"> Panchaati</w:t>
+                <w:b/>
+                <w:sz w:val="28"/>
+                <w:szCs w:val="28"/>
+              </w:rPr>
+            </w:pPr>
+            <w:r>
+              <w:rPr>
+                <w:rFonts w:cs="Arial"/>
+                <w:b/>
+                <w:sz w:val="28"/>
+                <w:szCs w:val="28"/>
+              </w:rPr>
+              <w:lastRenderedPageBreak/>
+              <w:t>1.8.10.2 - Padam</w:t>
+            </w:r>
+          </w:p>
+          <w:p>
+            <w:pPr>
+              <w:spacing w:before="0" w:line="240" w:lineRule="auto"/>
+              <w:rPr>
+                <w:b/>
+                <w:sz w:val="28"/>
+                <w:szCs w:val="28"/>
+              </w:rPr>
+            </w:pPr>
+            <w:r>
+              <w:rPr>
+                <w:b/>
+                <w:sz w:val="28"/>
+                <w:szCs w:val="28"/>
+              </w:rPr>
+              <w:t>19th Panchaati</w:t>
             </w:r>
           </w:p>
         </w:tc>
@@ -9807,28 +9327,19 @@
               <w:jc w:val="both"/>
               <w:rPr>
                 <w:rFonts w:cs="Arial"/>
-                <w:bCs/>
-                <w:sz w:val="32"/>
-                <w:szCs w:val="36"/>
-              </w:rPr>
-            </w:pPr>
-            <w:r>
-              <w:rPr>
-                <w:rFonts w:cs="Arial"/>
-                <w:bCs/>
-                <w:sz w:val="32"/>
-                <w:szCs w:val="36"/>
-              </w:rPr>
-              <w:t>1.8.11.1</w:t>
-            </w:r>
-            <w:r>
-              <w:rPr>
-                <w:rFonts w:cs="Arial"/>
-                <w:bCs/>
-                <w:sz w:val="32"/>
-                <w:szCs w:val="36"/>
-              </w:rPr>
-              <w:t>- Vaakyam</w:t>
+                <w:b/>
+                <w:sz w:val="28"/>
+                <w:szCs w:val="28"/>
+              </w:rPr>
+            </w:pPr>
+            <w:r>
+              <w:rPr>
+                <w:rFonts w:cs="Arial"/>
+                <w:b/>
+                <w:sz w:val="28"/>
+                <w:szCs w:val="28"/>
+              </w:rPr>
+              <w:t>1.8.11.1- Vaakyam</w:t>
             </w:r>
           </w:p>
           <w:p>
@@ -9842,35 +9353,25 @@
               <w:rPr>
                 <w:rFonts w:cs="Arial"/>
                 <w:b/>
-                <w:bCs/>
-                <w:sz w:val="32"/>
-                <w:szCs w:val="36"/>
+                <w:sz w:val="28"/>
+                <w:szCs w:val="28"/>
                 <w:u w:val="single"/>
               </w:rPr>
             </w:pPr>
             <w:r>
               <w:rPr>
-                <w:bCs/>
-                <w:sz w:val="28"/>
-                <w:szCs w:val="28"/>
-              </w:rPr>
-              <w:t>20th</w:t>
-            </w:r>
-            <w:r>
-              <w:rPr>
-                <w:bCs/>
-                <w:sz w:val="28"/>
-                <w:szCs w:val="28"/>
-              </w:rPr>
-              <w:t xml:space="preserve"> Panchaati</w:t>
-            </w:r>
-          </w:p>
-          <w:p>
-            <w:pPr>
-              <w:spacing w:before="0" w:line="240" w:lineRule="auto"/>
-              <w:rPr>
-                <w:b/>
-                <w:bCs/>
+                <w:b/>
+                <w:sz w:val="28"/>
+                <w:szCs w:val="28"/>
+              </w:rPr>
+              <w:t>20th Panchaati</w:t>
+            </w:r>
+          </w:p>
+          <w:p>
+            <w:pPr>
+              <w:spacing w:before="0" w:line="240" w:lineRule="auto"/>
+              <w:rPr>
+                <w:b/>
                 <w:sz w:val="28"/>
                 <w:szCs w:val="28"/>
               </w:rPr>
@@ -9969,7 +9470,25 @@
                 <w:sz w:val="40"/>
                 <w:szCs w:val="40"/>
               </w:rPr>
-              <w:t xml:space="preserve">³ÉirÉ ( ) </w:t>
+              <w:t xml:space="preserve">³ÉirÉ </w:t>
+            </w:r>
+            <w:proofErr w:type="gramStart"/>
+            <w:r>
+              <w:rPr>
+                <w:rFonts w:ascii="BRH Devanagari Extra" w:hAnsi="BRH Devanagari Extra" w:cs="BRH Devanagari Extra"/>
+                <w:sz w:val="40"/>
+                <w:szCs w:val="40"/>
+              </w:rPr>
+              <w:t>( )</w:t>
+            </w:r>
+            <w:proofErr w:type="gramEnd"/>
+            <w:r>
+              <w:rPr>
+                <w:rFonts w:ascii="BRH Devanagari Extra" w:hAnsi="BRH Devanagari Extra" w:cs="BRH Devanagari Extra"/>
+                <w:sz w:val="40"/>
+                <w:szCs w:val="40"/>
+              </w:rPr>
+              <w:t xml:space="preserve"> </w:t>
             </w:r>
             <w:proofErr w:type="spellStart"/>
             <w:r>
@@ -10188,73 +9707,46 @@
               <w:spacing w:before="0" w:line="264" w:lineRule="auto"/>
               <w:rPr>
                 <w:rFonts w:cs="Arial"/>
-                <w:bCs/>
-                <w:sz w:val="32"/>
-                <w:szCs w:val="36"/>
-              </w:rPr>
-            </w:pPr>
-            <w:r>
-              <w:rPr>
-                <w:rFonts w:cs="Arial"/>
-                <w:bCs/>
-                <w:sz w:val="32"/>
-                <w:szCs w:val="36"/>
+                <w:b/>
+                <w:sz w:val="28"/>
+                <w:szCs w:val="28"/>
+              </w:rPr>
+            </w:pPr>
+            <w:r>
+              <w:rPr>
+                <w:rFonts w:cs="Arial"/>
+                <w:b/>
+                <w:sz w:val="28"/>
+                <w:szCs w:val="28"/>
               </w:rPr>
               <w:t>1</w:t>
             </w:r>
             <w:r>
               <w:rPr>
                 <w:rFonts w:cs="Arial"/>
-                <w:bCs/>
-                <w:sz w:val="32"/>
-                <w:szCs w:val="36"/>
-              </w:rPr>
-              <w:t>.8.11.1</w:t>
-            </w:r>
-            <w:r>
-              <w:rPr>
-                <w:rFonts w:cs="Arial"/>
-                <w:bCs/>
-                <w:sz w:val="32"/>
-                <w:szCs w:val="36"/>
-              </w:rPr>
-              <w:t xml:space="preserve">- </w:t>
-            </w:r>
-            <w:r>
-              <w:rPr>
-                <w:rFonts w:cs="Arial"/>
-                <w:bCs/>
-                <w:sz w:val="32"/>
-                <w:szCs w:val="36"/>
-              </w:rPr>
-              <w:t>Padam</w:t>
-            </w:r>
-          </w:p>
-          <w:p>
-            <w:pPr>
-              <w:spacing w:before="0" w:line="240" w:lineRule="auto"/>
-              <w:rPr>
-                <w:b/>
-                <w:bCs/>
-                <w:sz w:val="28"/>
-                <w:szCs w:val="28"/>
-              </w:rPr>
-            </w:pPr>
-            <w:r>
-              <w:rPr>
-                <w:bCs/>
-                <w:sz w:val="28"/>
-                <w:szCs w:val="28"/>
-              </w:rPr>
-              <w:t>20th</w:t>
-            </w:r>
-            <w:r>
-              <w:rPr>
-                <w:bCs/>
-                <w:sz w:val="28"/>
-                <w:szCs w:val="28"/>
-              </w:rPr>
-              <w:t xml:space="preserve"> Panchaati</w:t>
+                <w:b/>
+                <w:sz w:val="28"/>
+                <w:szCs w:val="28"/>
+              </w:rPr>
+              <w:t>.8.11.1- Padam</w:t>
+            </w:r>
+          </w:p>
+          <w:p>
+            <w:pPr>
+              <w:spacing w:before="0" w:line="240" w:lineRule="auto"/>
+              <w:rPr>
+                <w:b/>
+                <w:sz w:val="28"/>
+                <w:szCs w:val="28"/>
+              </w:rPr>
+            </w:pPr>
+            <w:r>
+              <w:rPr>
+                <w:b/>
+                <w:sz w:val="28"/>
+                <w:szCs w:val="28"/>
+              </w:rPr>
+              <w:t>20th Panchaati</w:t>
             </w:r>
           </w:p>
         </w:tc>
@@ -10429,44 +9921,26 @@
               <w:jc w:val="both"/>
               <w:rPr>
                 <w:rFonts w:cs="Arial"/>
-                <w:bCs/>
-                <w:sz w:val="32"/>
-                <w:szCs w:val="36"/>
-              </w:rPr>
-            </w:pPr>
-            <w:r>
-              <w:rPr>
-                <w:rFonts w:cs="Arial"/>
-                <w:bCs/>
-                <w:sz w:val="32"/>
-                <w:szCs w:val="36"/>
-              </w:rPr>
-              <w:t>1.8.13</w:t>
-            </w:r>
-            <w:r>
-              <w:rPr>
-                <w:rFonts w:cs="Arial"/>
-                <w:bCs/>
-                <w:sz w:val="32"/>
-                <w:szCs w:val="36"/>
-              </w:rPr>
-              <w:t>.1</w:t>
-            </w:r>
-            <w:r>
-              <w:rPr>
-                <w:rFonts w:cs="Arial"/>
-                <w:bCs/>
-                <w:sz w:val="32"/>
-                <w:szCs w:val="36"/>
-              </w:rPr>
-              <w:t xml:space="preserve">- </w:t>
-            </w:r>
-            <w:r>
-              <w:rPr>
-                <w:rFonts w:cs="Arial"/>
-                <w:bCs/>
-                <w:sz w:val="32"/>
-                <w:szCs w:val="36"/>
+                <w:b/>
+                <w:sz w:val="28"/>
+                <w:szCs w:val="28"/>
+              </w:rPr>
+            </w:pPr>
+            <w:r>
+              <w:rPr>
+                <w:rFonts w:cs="Arial"/>
+                <w:b/>
+                <w:sz w:val="28"/>
+                <w:szCs w:val="28"/>
+              </w:rPr>
+              <w:t xml:space="preserve">1.8.13.1- </w:t>
+            </w:r>
+            <w:r>
+              <w:rPr>
+                <w:rFonts w:cs="Arial"/>
+                <w:b/>
+                <w:sz w:val="28"/>
+                <w:szCs w:val="28"/>
               </w:rPr>
               <w:t>Vaakyam</w:t>
             </w:r>
@@ -10476,26 +9950,17 @@
               <w:spacing w:before="0" w:line="240" w:lineRule="auto"/>
               <w:rPr>
                 <w:b/>
-                <w:bCs/>
-                <w:sz w:val="28"/>
-                <w:szCs w:val="28"/>
-              </w:rPr>
-            </w:pPr>
-            <w:r>
-              <w:rPr>
-                <w:bCs/>
-                <w:sz w:val="28"/>
-                <w:szCs w:val="28"/>
-              </w:rPr>
-              <w:t>24th</w:t>
-            </w:r>
-            <w:r>
-              <w:rPr>
-                <w:bCs/>
-                <w:sz w:val="28"/>
-                <w:szCs w:val="28"/>
-              </w:rPr>
-              <w:t xml:space="preserve"> Panchaati</w:t>
+                <w:sz w:val="28"/>
+                <w:szCs w:val="28"/>
+              </w:rPr>
+            </w:pPr>
+            <w:r>
+              <w:rPr>
+                <w:b/>
+                <w:sz w:val="28"/>
+                <w:szCs w:val="28"/>
+              </w:rPr>
+              <w:t>24th Panchaati</w:t>
             </w:r>
           </w:p>
         </w:tc>
@@ -10740,51 +10205,31 @@
               <w:spacing w:before="0" w:line="240" w:lineRule="auto"/>
               <w:rPr>
                 <w:b/>
-                <w:bCs/>
-                <w:sz w:val="28"/>
-                <w:szCs w:val="28"/>
-              </w:rPr>
-            </w:pPr>
-            <w:r>
-              <w:rPr>
-                <w:rFonts w:cs="Arial"/>
-                <w:bCs/>
-                <w:sz w:val="32"/>
-                <w:szCs w:val="36"/>
-              </w:rPr>
-              <w:lastRenderedPageBreak/>
-              <w:t>1.8.13</w:t>
-            </w:r>
-            <w:r>
-              <w:rPr>
-                <w:rFonts w:cs="Arial"/>
-                <w:bCs/>
-                <w:sz w:val="32"/>
-                <w:szCs w:val="36"/>
-              </w:rPr>
-              <w:t>.1</w:t>
-            </w:r>
-            <w:r>
-              <w:rPr>
-                <w:rFonts w:cs="Arial"/>
-                <w:bCs/>
-                <w:sz w:val="32"/>
-                <w:szCs w:val="36"/>
-              </w:rPr>
-              <w:t xml:space="preserve">- </w:t>
-            </w:r>
-            <w:r>
-              <w:rPr>
-                <w:rFonts w:cs="Arial"/>
-                <w:bCs/>
-                <w:sz w:val="32"/>
-                <w:szCs w:val="36"/>
+                <w:sz w:val="28"/>
+                <w:szCs w:val="28"/>
+              </w:rPr>
+            </w:pPr>
+            <w:r>
+              <w:rPr>
+                <w:rFonts w:cs="Arial"/>
+                <w:b/>
+                <w:sz w:val="28"/>
+                <w:szCs w:val="28"/>
+              </w:rPr>
+              <w:t xml:space="preserve">1.8.13.1- </w:t>
+            </w:r>
+            <w:r>
+              <w:rPr>
+                <w:rFonts w:cs="Arial"/>
+                <w:b/>
+                <w:sz w:val="28"/>
+                <w:szCs w:val="28"/>
               </w:rPr>
               <w:t>Vaakyam</w:t>
             </w:r>
             <w:r>
               <w:rPr>
-                <w:bCs/>
+                <w:b/>
                 <w:sz w:val="28"/>
                 <w:szCs w:val="28"/>
               </w:rPr>
@@ -10792,19 +10237,11 @@
             </w:r>
             <w:r>
               <w:rPr>
-                <w:bCs/>
-                <w:sz w:val="28"/>
-                <w:szCs w:val="28"/>
-              </w:rPr>
-              <w:t>24th</w:t>
-            </w:r>
-            <w:r>
-              <w:rPr>
-                <w:bCs/>
-                <w:sz w:val="28"/>
-                <w:szCs w:val="28"/>
-              </w:rPr>
-              <w:t xml:space="preserve"> Panchaati</w:t>
+                <w:b/>
+                <w:sz w:val="28"/>
+                <w:szCs w:val="28"/>
+              </w:rPr>
+              <w:t>24th Panchaati</w:t>
             </w:r>
           </w:p>
         </w:tc>
@@ -11026,64 +10463,37 @@
               <w:spacing w:before="0" w:line="264" w:lineRule="auto"/>
               <w:rPr>
                 <w:rFonts w:cs="Arial"/>
-                <w:bCs/>
-                <w:sz w:val="32"/>
-                <w:szCs w:val="36"/>
-              </w:rPr>
-            </w:pPr>
-            <w:r>
-              <w:rPr>
-                <w:rFonts w:cs="Arial"/>
-                <w:bCs/>
-                <w:sz w:val="32"/>
-                <w:szCs w:val="36"/>
-              </w:rPr>
-              <w:t>1.8.14.2</w:t>
-            </w:r>
-            <w:r>
-              <w:rPr>
-                <w:rFonts w:cs="Arial"/>
-                <w:bCs/>
-                <w:sz w:val="32"/>
-                <w:szCs w:val="36"/>
-              </w:rPr>
-              <w:t xml:space="preserve">- </w:t>
-            </w:r>
-            <w:r>
-              <w:rPr>
-                <w:rFonts w:cs="Arial"/>
-                <w:bCs/>
-                <w:sz w:val="32"/>
-                <w:szCs w:val="36"/>
-              </w:rPr>
-              <w:t>Padam</w:t>
-            </w:r>
-          </w:p>
-          <w:p>
-            <w:pPr>
-              <w:spacing w:before="0" w:line="240" w:lineRule="auto"/>
-              <w:rPr>
-                <w:b/>
-                <w:bCs/>
-                <w:sz w:val="28"/>
-                <w:szCs w:val="28"/>
-              </w:rPr>
-            </w:pPr>
-            <w:r>
-              <w:rPr>
-                <w:bCs/>
-                <w:sz w:val="28"/>
-                <w:szCs w:val="28"/>
-              </w:rPr>
-              <w:t>28th</w:t>
-            </w:r>
-            <w:r>
-              <w:rPr>
-                <w:bCs/>
-                <w:sz w:val="28"/>
-                <w:szCs w:val="28"/>
-              </w:rPr>
-              <w:t xml:space="preserve"> Panchaati</w:t>
+                <w:b/>
+                <w:sz w:val="28"/>
+                <w:szCs w:val="28"/>
+              </w:rPr>
+            </w:pPr>
+            <w:r>
+              <w:rPr>
+                <w:rFonts w:cs="Arial"/>
+                <w:b/>
+                <w:sz w:val="28"/>
+                <w:szCs w:val="28"/>
+              </w:rPr>
+              <w:t>1.8.14.2- Padam</w:t>
+            </w:r>
+          </w:p>
+          <w:p>
+            <w:pPr>
+              <w:spacing w:before="0" w:line="240" w:lineRule="auto"/>
+              <w:rPr>
+                <w:b/>
+                <w:sz w:val="28"/>
+                <w:szCs w:val="28"/>
+              </w:rPr>
+            </w:pPr>
+            <w:r>
+              <w:rPr>
+                <w:b/>
+                <w:sz w:val="28"/>
+                <w:szCs w:val="28"/>
+              </w:rPr>
+              <w:t>28th Panchaati</w:t>
             </w:r>
           </w:p>
         </w:tc>
@@ -11581,53 +10991,26 @@
               <w:spacing w:before="0" w:line="240" w:lineRule="auto"/>
               <w:rPr>
                 <w:b/>
-                <w:bCs/>
-                <w:sz w:val="28"/>
-                <w:szCs w:val="28"/>
-              </w:rPr>
-            </w:pPr>
-            <w:r>
-              <w:rPr>
-                <w:rFonts w:cs="Arial"/>
-                <w:bCs/>
-                <w:sz w:val="32"/>
-                <w:szCs w:val="36"/>
-              </w:rPr>
-              <w:t>1.8.19</w:t>
-            </w:r>
-            <w:r>
-              <w:rPr>
-                <w:rFonts w:cs="Arial"/>
-                <w:bCs/>
-                <w:sz w:val="32"/>
-                <w:szCs w:val="36"/>
-              </w:rPr>
-              <w:t>.1</w:t>
-            </w:r>
-            <w:r>
-              <w:rPr>
-                <w:rFonts w:cs="Arial"/>
-                <w:bCs/>
-                <w:sz w:val="32"/>
-                <w:szCs w:val="36"/>
-              </w:rPr>
-              <w:t>- Vaakyam</w:t>
-            </w:r>
-            <w:r>
-              <w:rPr>
-                <w:bCs/>
-                <w:sz w:val="28"/>
-                <w:szCs w:val="28"/>
-              </w:rPr>
-              <w:t xml:space="preserve"> 35th</w:t>
-            </w:r>
-            <w:r>
-              <w:rPr>
-                <w:bCs/>
-                <w:sz w:val="28"/>
-                <w:szCs w:val="28"/>
-              </w:rPr>
-              <w:t xml:space="preserve"> Panchaati</w:t>
+                <w:sz w:val="28"/>
+                <w:szCs w:val="28"/>
+              </w:rPr>
+            </w:pPr>
+            <w:r>
+              <w:rPr>
+                <w:rFonts w:cs="Arial"/>
+                <w:b/>
+                <w:sz w:val="28"/>
+                <w:szCs w:val="28"/>
+              </w:rPr>
+              <w:t>1.8.19.1- Vaakyam</w:t>
+            </w:r>
+            <w:r>
+              <w:rPr>
+                <w:b/>
+                <w:sz w:val="28"/>
+                <w:szCs w:val="28"/>
+              </w:rPr>
+              <w:t xml:space="preserve"> 35th Panchaati</w:t>
             </w:r>
           </w:p>
         </w:tc>
@@ -11914,53 +11297,26 @@
               <w:spacing w:before="0" w:line="240" w:lineRule="auto"/>
               <w:rPr>
                 <w:b/>
-                <w:bCs/>
-                <w:sz w:val="28"/>
-                <w:szCs w:val="28"/>
-              </w:rPr>
-            </w:pPr>
-            <w:r>
-              <w:rPr>
-                <w:rFonts w:cs="Arial"/>
-                <w:bCs/>
-                <w:sz w:val="32"/>
-                <w:szCs w:val="36"/>
-              </w:rPr>
-              <w:t>1.8.19</w:t>
-            </w:r>
-            <w:r>
-              <w:rPr>
-                <w:rFonts w:cs="Arial"/>
-                <w:bCs/>
-                <w:sz w:val="32"/>
-                <w:szCs w:val="36"/>
-              </w:rPr>
-              <w:t>.1</w:t>
-            </w:r>
-            <w:r>
-              <w:rPr>
-                <w:rFonts w:cs="Arial"/>
-                <w:bCs/>
-                <w:sz w:val="32"/>
-                <w:szCs w:val="36"/>
-              </w:rPr>
-              <w:t>- Vaakyam</w:t>
-            </w:r>
-            <w:r>
-              <w:rPr>
-                <w:bCs/>
-                <w:sz w:val="28"/>
-                <w:szCs w:val="28"/>
-              </w:rPr>
-              <w:t xml:space="preserve"> 35th</w:t>
-            </w:r>
-            <w:r>
-              <w:rPr>
-                <w:bCs/>
-                <w:sz w:val="28"/>
-                <w:szCs w:val="28"/>
-              </w:rPr>
-              <w:t xml:space="preserve"> Panchaati</w:t>
+                <w:sz w:val="28"/>
+                <w:szCs w:val="28"/>
+              </w:rPr>
+            </w:pPr>
+            <w:r>
+              <w:rPr>
+                <w:rFonts w:cs="Arial"/>
+                <w:b/>
+                <w:sz w:val="28"/>
+                <w:szCs w:val="28"/>
+              </w:rPr>
+              <w:t>1.8.19.1- Vaakyam</w:t>
+            </w:r>
+            <w:r>
+              <w:rPr>
+                <w:b/>
+                <w:sz w:val="28"/>
+                <w:szCs w:val="28"/>
+              </w:rPr>
+              <w:t xml:space="preserve"> 35th Panchaati</w:t>
             </w:r>
           </w:p>
         </w:tc>
@@ -12227,54 +11583,29 @@
           </w:tcPr>
           <w:p>
             <w:pPr>
-              <w:jc w:val="center"/>
-              <w:rPr>
-                <w:sz w:val="28"/>
-                <w:szCs w:val="28"/>
-              </w:rPr>
-            </w:pPr>
-            <w:r>
-              <w:rPr>
-                <w:rFonts w:cs="Arial"/>
-                <w:bCs/>
-                <w:sz w:val="32"/>
-                <w:szCs w:val="36"/>
-              </w:rPr>
-              <w:t>1.8.21</w:t>
-            </w:r>
-            <w:r>
-              <w:rPr>
-                <w:rFonts w:cs="Arial"/>
-                <w:bCs/>
-                <w:sz w:val="32"/>
-                <w:szCs w:val="36"/>
-              </w:rPr>
-              <w:t>.1</w:t>
-            </w:r>
-            <w:r>
-              <w:rPr>
-                <w:rFonts w:cs="Arial"/>
-                <w:bCs/>
-                <w:sz w:val="32"/>
-                <w:szCs w:val="36"/>
-              </w:rPr>
-              <w:t>- Vaakyam</w:t>
-            </w:r>
-            <w:r>
-              <w:rPr>
-                <w:bCs/>
-                <w:sz w:val="28"/>
-                <w:szCs w:val="28"/>
-              </w:rPr>
-              <w:t xml:space="preserve"> 37th</w:t>
-            </w:r>
-            <w:r>
-              <w:rPr>
-                <w:bCs/>
-                <w:sz w:val="28"/>
-                <w:szCs w:val="28"/>
-              </w:rPr>
-              <w:t xml:space="preserve"> Panchaati</w:t>
+              <w:rPr>
+                <w:b/>
+                <w:sz w:val="28"/>
+                <w:szCs w:val="28"/>
+              </w:rPr>
+            </w:pPr>
+            <w:r>
+              <w:rPr>
+                <w:rFonts w:cs="Arial"/>
+                <w:b/>
+                <w:sz w:val="28"/>
+                <w:szCs w:val="28"/>
+              </w:rPr>
+              <w:lastRenderedPageBreak/>
+              <w:t>1.8.21.1- Vaakyam</w:t>
+            </w:r>
+            <w:r>
+              <w:rPr>
+                <w:b/>
+                <w:sz w:val="28"/>
+                <w:szCs w:val="28"/>
+              </w:rPr>
+              <w:t xml:space="preserve"> 37th Panchaati</w:t>
             </w:r>
           </w:p>
         </w:tc>
@@ -12597,42 +11928,6 @@
           <w:u w:val="single"/>
         </w:rPr>
       </w:pPr>
-    </w:p>
-    <w:p>
-      <w:pPr>
-        <w:jc w:val="center"/>
-        <w:rPr>
-          <w:b/>
-          <w:bCs/>
-          <w:sz w:val="32"/>
-          <w:szCs w:val="32"/>
-          <w:u w:val="single"/>
-        </w:rPr>
-      </w:pPr>
-    </w:p>
-    <w:p>
-      <w:pPr>
-        <w:jc w:val="center"/>
-        <w:rPr>
-          <w:b/>
-          <w:bCs/>
-          <w:sz w:val="32"/>
-          <w:szCs w:val="32"/>
-          <w:u w:val="single"/>
-        </w:rPr>
-      </w:pPr>
-    </w:p>
-    <w:p>
-      <w:pPr>
-        <w:jc w:val="center"/>
-        <w:rPr>
-          <w:b/>
-          <w:bCs/>
-          <w:sz w:val="32"/>
-          <w:szCs w:val="32"/>
-          <w:u w:val="single"/>
-        </w:rPr>
-      </w:pPr>
       <w:r>
         <w:rPr>
           <w:b/>
@@ -12641,7 +11936,6 @@
           <w:szCs w:val="32"/>
           <w:u w:val="single"/>
         </w:rPr>
-        <w:lastRenderedPageBreak/>
         <w:t>TS</w:t>
       </w:r>
       <w:r>
@@ -12841,12 +12135,16 @@
               <w:spacing w:before="0" w:line="240" w:lineRule="auto"/>
               <w:jc w:val="center"/>
               <w:rPr>
+                <w:b/>
+                <w:bCs/>
                 <w:sz w:val="32"/>
                 <w:szCs w:val="32"/>
               </w:rPr>
             </w:pPr>
             <w:r>
               <w:rPr>
+                <w:b/>
+                <w:bCs/>
                 <w:sz w:val="32"/>
                 <w:szCs w:val="32"/>
               </w:rPr>
@@ -12858,12 +12156,16 @@
               <w:spacing w:before="0" w:line="240" w:lineRule="auto"/>
               <w:jc w:val="center"/>
               <w:rPr>
+                <w:b/>
+                <w:bCs/>
                 <w:sz w:val="32"/>
                 <w:szCs w:val="32"/>
               </w:rPr>
             </w:pPr>
             <w:r>
               <w:rPr>
+                <w:b/>
+                <w:bCs/>
                 <w:sz w:val="32"/>
                 <w:szCs w:val="32"/>
               </w:rPr>
@@ -12880,12 +12182,16 @@
               <w:spacing w:before="0" w:line="240" w:lineRule="auto"/>
               <w:jc w:val="center"/>
               <w:rPr>
+                <w:b/>
+                <w:bCs/>
                 <w:sz w:val="32"/>
                 <w:szCs w:val="32"/>
               </w:rPr>
             </w:pPr>
             <w:r>
               <w:rPr>
+                <w:b/>
+                <w:bCs/>
                 <w:sz w:val="32"/>
                 <w:szCs w:val="32"/>
               </w:rPr>
@@ -12903,12 +12209,16 @@
               <w:ind w:right="-18"/>
               <w:jc w:val="center"/>
               <w:rPr>
+                <w:b/>
+                <w:bCs/>
                 <w:sz w:val="32"/>
                 <w:szCs w:val="32"/>
               </w:rPr>
             </w:pPr>
             <w:r>
               <w:rPr>
+                <w:b/>
+                <w:bCs/>
                 <w:sz w:val="32"/>
                 <w:szCs w:val="32"/>
               </w:rPr>
@@ -12932,6 +12242,8 @@
               <w:jc w:val="both"/>
               <w:rPr>
                 <w:rFonts w:cs="Arial"/>
+                <w:b/>
+                <w:bCs/>
                 <w:sz w:val="32"/>
                 <w:szCs w:val="36"/>
                 <w:lang w:eastAsia="en-IN" w:bidi="ml-IN"/>
@@ -12940,6 +12252,8 @@
             <w:r>
               <w:rPr>
                 <w:rFonts w:cs="Arial"/>
+                <w:b/>
+                <w:bCs/>
                 <w:sz w:val="32"/>
                 <w:szCs w:val="36"/>
                 <w:lang w:eastAsia="en-IN" w:bidi="ml-IN"/>
@@ -12949,6 +12263,8 @@
             <w:r>
               <w:rPr>
                 <w:rFonts w:cs="Arial"/>
+                <w:b/>
+                <w:bCs/>
                 <w:sz w:val="32"/>
                 <w:szCs w:val="36"/>
                 <w:lang w:eastAsia="en-IN" w:bidi="ml-IN"/>
@@ -13060,25 +12376,7 @@
                 <w:sz w:val="28"/>
                 <w:szCs w:val="28"/>
               </w:rPr>
-              <w:t xml:space="preserve">(No </w:t>
-            </w:r>
-            <w:proofErr w:type="spellStart"/>
-            <w:r>
-              <w:rPr>
-                <w:rFonts w:ascii="Latha" w:hAnsi="Latha" w:cs="Latha"/>
-                <w:sz w:val="28"/>
-                <w:szCs w:val="28"/>
-              </w:rPr>
-              <w:t>Visargam</w:t>
-            </w:r>
-            <w:proofErr w:type="spellEnd"/>
-            <w:r>
-              <w:rPr>
-                <w:rFonts w:ascii="Latha" w:hAnsi="Latha" w:cs="Latha"/>
-                <w:sz w:val="28"/>
-                <w:szCs w:val="28"/>
-              </w:rPr>
-              <w:t>)</w:t>
+              <w:t>(No Visargam)</w:t>
             </w:r>
           </w:p>
         </w:tc>
@@ -13138,7 +12436,6 @@
           <w:sz w:val="32"/>
         </w:rPr>
       </w:pPr>
-      <w:bookmarkStart w:id="0" w:name="_GoBack"/>
       <w:r>
         <w:rPr>
           <w:b/>
@@ -13146,7 +12443,6 @@
         </w:rPr>
         <w:t>===================================</w:t>
       </w:r>
-      <w:bookmarkEnd w:id="0"/>
     </w:p>
     <w:sectPr>
       <w:headerReference w:type="even" r:id="rId7"/>
@@ -13163,7 +12459,7 @@
 </file>
 
 <file path=word/endnotes.xml><?xml version="1.0" encoding="utf-8"?>
-<w:endnotes xmlns:wpc="http://schemas.microsoft.com/office/word/2010/wordprocessingCanvas" xmlns:cx="http://schemas.microsoft.com/office/drawing/2014/chartex" xmlns:cx1="http://schemas.microsoft.com/office/drawing/2015/9/8/chartex" xmlns:mc="http://schemas.openxmlformats.org/markup-compatibility/2006" xmlns:o="urn:schemas-microsoft-com:office:office" xmlns:r="http://schemas.openxmlformats.org/officeDocument/2006/relationships" xmlns:m="http://schemas.openxmlformats.org/officeDocument/2006/math" xmlns:v="urn:schemas-microsoft-com:vml" xmlns:wp14="http://schemas.microsoft.com/office/word/2010/wordprocessingDrawing" xmlns:wp="http://schemas.openxmlformats.org/drawingml/2006/wordprocessingDrawing" xmlns:w10="urn:schemas-microsoft-com:office:word" xmlns:w="http://schemas.openxmlformats.org/wordprocessingml/2006/main" xmlns:w14="http://schemas.microsoft.com/office/word/2010/wordml" xmlns:w15="http://schemas.microsoft.com/office/word/2012/wordml" xmlns:w16se="http://schemas.microsoft.com/office/word/2015/wordml/symex" xmlns:wpg="http://schemas.microsoft.com/office/word/2010/wordprocessingGroup" xmlns:wpi="http://schemas.microsoft.com/office/word/2010/wordprocessingInk" xmlns:wne="http://schemas.microsoft.com/office/word/2006/wordml" xmlns:wps="http://schemas.microsoft.com/office/word/2010/wordprocessingShape" mc:Ignorable="w14 w15 w16se wp14">
+<w:endnotes xmlns:wpc="http://schemas.microsoft.com/office/word/2010/wordprocessingCanvas" xmlns:cx="http://schemas.microsoft.com/office/drawing/2014/chartex" xmlns:cx1="http://schemas.microsoft.com/office/drawing/2015/9/8/chartex" xmlns:cx2="http://schemas.microsoft.com/office/drawing/2015/10/21/chartex" xmlns:cx3="http://schemas.microsoft.com/office/drawing/2016/5/9/chartex" xmlns:cx4="http://schemas.microsoft.com/office/drawing/2016/5/10/chartex" xmlns:cx5="http://schemas.microsoft.com/office/drawing/2016/5/11/chartex" xmlns:cx6="http://schemas.microsoft.com/office/drawing/2016/5/12/chartex" xmlns:cx7="http://schemas.microsoft.com/office/drawing/2016/5/13/chartex" xmlns:cx8="http://schemas.microsoft.com/office/drawing/2016/5/14/chartex" xmlns:mc="http://schemas.openxmlformats.org/markup-compatibility/2006" xmlns:aink="http://schemas.microsoft.com/office/drawing/2016/ink" xmlns:am3d="http://schemas.microsoft.com/office/drawing/2017/model3d" xmlns:o="urn:schemas-microsoft-com:office:office" xmlns:oel="http://schemas.microsoft.com/office/2019/extlst" xmlns:r="http://schemas.openxmlformats.org/officeDocument/2006/relationships" xmlns:m="http://schemas.openxmlformats.org/officeDocument/2006/math" xmlns:v="urn:schemas-microsoft-com:vml" xmlns:wp14="http://schemas.microsoft.com/office/word/2010/wordprocessingDrawing" xmlns:wp="http://schemas.openxmlformats.org/drawingml/2006/wordprocessingDrawing" xmlns:w10="urn:schemas-microsoft-com:office:word" xmlns:w="http://schemas.openxmlformats.org/wordprocessingml/2006/main" xmlns:w14="http://schemas.microsoft.com/office/word/2010/wordml" xmlns:w15="http://schemas.microsoft.com/office/word/2012/wordml" xmlns:w16cex="http://schemas.microsoft.com/office/word/2018/wordml/cex" xmlns:w16cid="http://schemas.microsoft.com/office/word/2016/wordml/cid" xmlns:w16="http://schemas.microsoft.com/office/word/2018/wordml" xmlns:w16sdtdh="http://schemas.microsoft.com/office/word/2020/wordml/sdtdatahash" xmlns:w16se="http://schemas.microsoft.com/office/word/2015/wordml/symex" xmlns:wpg="http://schemas.microsoft.com/office/word/2010/wordprocessingGroup" xmlns:wpi="http://schemas.microsoft.com/office/word/2010/wordprocessingInk" xmlns:wne="http://schemas.microsoft.com/office/word/2006/wordml" xmlns:wps="http://schemas.microsoft.com/office/word/2010/wordprocessingShape" mc:Ignorable="w14 w15 w16se w16cid w16 w16cex w16sdtdh wp14">
   <w:endnote w:type="separator" w:id="-1">
     <w:p>
       <w:pPr>
@@ -13188,12 +12484,13 @@
 </file>
 
 <file path=word/footer1.xml><?xml version="1.0" encoding="utf-8"?>
-<w:ftr xmlns:wpc="http://schemas.microsoft.com/office/word/2010/wordprocessingCanvas" xmlns:cx="http://schemas.microsoft.com/office/drawing/2014/chartex" xmlns:cx1="http://schemas.microsoft.com/office/drawing/2015/9/8/chartex" xmlns:mc="http://schemas.openxmlformats.org/markup-compatibility/2006" xmlns:o="urn:schemas-microsoft-com:office:office" xmlns:r="http://schemas.openxmlformats.org/officeDocument/2006/relationships" xmlns:m="http://schemas.openxmlformats.org/officeDocument/2006/math" xmlns:v="urn:schemas-microsoft-com:vml" xmlns:wp14="http://schemas.microsoft.com/office/word/2010/wordprocessingDrawing" xmlns:wp="http://schemas.openxmlformats.org/drawingml/2006/wordprocessingDrawing" xmlns:w10="urn:schemas-microsoft-com:office:word" xmlns:w="http://schemas.openxmlformats.org/wordprocessingml/2006/main" xmlns:w14="http://schemas.microsoft.com/office/word/2010/wordml" xmlns:w15="http://schemas.microsoft.com/office/word/2012/wordml" xmlns:w16se="http://schemas.microsoft.com/office/word/2015/wordml/symex" xmlns:wpg="http://schemas.microsoft.com/office/word/2010/wordprocessingGroup" xmlns:wpi="http://schemas.microsoft.com/office/word/2010/wordprocessingInk" xmlns:wne="http://schemas.microsoft.com/office/word/2006/wordml" xmlns:wps="http://schemas.microsoft.com/office/word/2010/wordprocessingShape" mc:Ignorable="w14 w15 w16se wp14">
+<w:ftr xmlns:wpc="http://schemas.microsoft.com/office/word/2010/wordprocessingCanvas" xmlns:cx="http://schemas.microsoft.com/office/drawing/2014/chartex" xmlns:cx1="http://schemas.microsoft.com/office/drawing/2015/9/8/chartex" xmlns:cx2="http://schemas.microsoft.com/office/drawing/2015/10/21/chartex" xmlns:cx3="http://schemas.microsoft.com/office/drawing/2016/5/9/chartex" xmlns:cx4="http://schemas.microsoft.com/office/drawing/2016/5/10/chartex" xmlns:cx5="http://schemas.microsoft.com/office/drawing/2016/5/11/chartex" xmlns:cx6="http://schemas.microsoft.com/office/drawing/2016/5/12/chartex" xmlns:cx7="http://schemas.microsoft.com/office/drawing/2016/5/13/chartex" xmlns:cx8="http://schemas.microsoft.com/office/drawing/2016/5/14/chartex" xmlns:mc="http://schemas.openxmlformats.org/markup-compatibility/2006" xmlns:aink="http://schemas.microsoft.com/office/drawing/2016/ink" xmlns:am3d="http://schemas.microsoft.com/office/drawing/2017/model3d" xmlns:o="urn:schemas-microsoft-com:office:office" xmlns:oel="http://schemas.microsoft.com/office/2019/extlst" xmlns:r="http://schemas.openxmlformats.org/officeDocument/2006/relationships" xmlns:m="http://schemas.openxmlformats.org/officeDocument/2006/math" xmlns:v="urn:schemas-microsoft-com:vml" xmlns:wp14="http://schemas.microsoft.com/office/word/2010/wordprocessingDrawing" xmlns:wp="http://schemas.openxmlformats.org/drawingml/2006/wordprocessingDrawing" xmlns:w10="urn:schemas-microsoft-com:office:word" xmlns:w="http://schemas.openxmlformats.org/wordprocessingml/2006/main" xmlns:w14="http://schemas.microsoft.com/office/word/2010/wordml" xmlns:w15="http://schemas.microsoft.com/office/word/2012/wordml" xmlns:w16cex="http://schemas.microsoft.com/office/word/2018/wordml/cex" xmlns:w16cid="http://schemas.microsoft.com/office/word/2016/wordml/cid" xmlns:w16="http://schemas.microsoft.com/office/word/2018/wordml" xmlns:w16sdtdh="http://schemas.microsoft.com/office/word/2020/wordml/sdtdatahash" xmlns:w16se="http://schemas.microsoft.com/office/word/2015/wordml/symex" xmlns:wpg="http://schemas.microsoft.com/office/word/2010/wordprocessingGroup" xmlns:wpi="http://schemas.microsoft.com/office/word/2010/wordprocessingInk" xmlns:wne="http://schemas.microsoft.com/office/word/2006/wordml" xmlns:wps="http://schemas.microsoft.com/office/word/2010/wordprocessingShape" mc:Ignorable="w14 w15 w16se w16cid w16 w16cex w16sdtdh wp14">
   <w:p>
     <w:pPr>
       <w:pBdr>
         <w:top w:val="single" w:sz="4" w:space="1" w:color="auto"/>
       </w:pBdr>
+      <w:jc w:val="right"/>
       <w:rPr>
         <w:b/>
         <w:bCs/>
@@ -13369,12 +12666,13 @@
 </file>
 
 <file path=word/footer2.xml><?xml version="1.0" encoding="utf-8"?>
-<w:ftr xmlns:wpc="http://schemas.microsoft.com/office/word/2010/wordprocessingCanvas" xmlns:cx="http://schemas.microsoft.com/office/drawing/2014/chartex" xmlns:cx1="http://schemas.microsoft.com/office/drawing/2015/9/8/chartex" xmlns:mc="http://schemas.openxmlformats.org/markup-compatibility/2006" xmlns:o="urn:schemas-microsoft-com:office:office" xmlns:r="http://schemas.openxmlformats.org/officeDocument/2006/relationships" xmlns:m="http://schemas.openxmlformats.org/officeDocument/2006/math" xmlns:v="urn:schemas-microsoft-com:vml" xmlns:wp14="http://schemas.microsoft.com/office/word/2010/wordprocessingDrawing" xmlns:wp="http://schemas.openxmlformats.org/drawingml/2006/wordprocessingDrawing" xmlns:w10="urn:schemas-microsoft-com:office:word" xmlns:w="http://schemas.openxmlformats.org/wordprocessingml/2006/main" xmlns:w14="http://schemas.microsoft.com/office/word/2010/wordml" xmlns:w15="http://schemas.microsoft.com/office/word/2012/wordml" xmlns:w16se="http://schemas.microsoft.com/office/word/2015/wordml/symex" xmlns:wpg="http://schemas.microsoft.com/office/word/2010/wordprocessingGroup" xmlns:wpi="http://schemas.microsoft.com/office/word/2010/wordprocessingInk" xmlns:wne="http://schemas.microsoft.com/office/word/2006/wordml" xmlns:wps="http://schemas.microsoft.com/office/word/2010/wordprocessingShape" mc:Ignorable="w14 w15 w16se wp14">
+<w:ftr xmlns:wpc="http://schemas.microsoft.com/office/word/2010/wordprocessingCanvas" xmlns:cx="http://schemas.microsoft.com/office/drawing/2014/chartex" xmlns:cx1="http://schemas.microsoft.com/office/drawing/2015/9/8/chartex" xmlns:cx2="http://schemas.microsoft.com/office/drawing/2015/10/21/chartex" xmlns:cx3="http://schemas.microsoft.com/office/drawing/2016/5/9/chartex" xmlns:cx4="http://schemas.microsoft.com/office/drawing/2016/5/10/chartex" xmlns:cx5="http://schemas.microsoft.com/office/drawing/2016/5/11/chartex" xmlns:cx6="http://schemas.microsoft.com/office/drawing/2016/5/12/chartex" xmlns:cx7="http://schemas.microsoft.com/office/drawing/2016/5/13/chartex" xmlns:cx8="http://schemas.microsoft.com/office/drawing/2016/5/14/chartex" xmlns:mc="http://schemas.openxmlformats.org/markup-compatibility/2006" xmlns:aink="http://schemas.microsoft.com/office/drawing/2016/ink" xmlns:am3d="http://schemas.microsoft.com/office/drawing/2017/model3d" xmlns:o="urn:schemas-microsoft-com:office:office" xmlns:oel="http://schemas.microsoft.com/office/2019/extlst" xmlns:r="http://schemas.openxmlformats.org/officeDocument/2006/relationships" xmlns:m="http://schemas.openxmlformats.org/officeDocument/2006/math" xmlns:v="urn:schemas-microsoft-com:vml" xmlns:wp14="http://schemas.microsoft.com/office/word/2010/wordprocessingDrawing" xmlns:wp="http://schemas.openxmlformats.org/drawingml/2006/wordprocessingDrawing" xmlns:w10="urn:schemas-microsoft-com:office:word" xmlns:w="http://schemas.openxmlformats.org/wordprocessingml/2006/main" xmlns:w14="http://schemas.microsoft.com/office/word/2010/wordml" xmlns:w15="http://schemas.microsoft.com/office/word/2012/wordml" xmlns:w16cex="http://schemas.microsoft.com/office/word/2018/wordml/cex" xmlns:w16cid="http://schemas.microsoft.com/office/word/2016/wordml/cid" xmlns:w16="http://schemas.microsoft.com/office/word/2018/wordml" xmlns:w16sdtdh="http://schemas.microsoft.com/office/word/2020/wordml/sdtdatahash" xmlns:w16se="http://schemas.microsoft.com/office/word/2015/wordml/symex" xmlns:wpg="http://schemas.microsoft.com/office/word/2010/wordprocessingGroup" xmlns:wpi="http://schemas.microsoft.com/office/word/2010/wordprocessingInk" xmlns:wne="http://schemas.microsoft.com/office/word/2006/wordml" xmlns:wps="http://schemas.microsoft.com/office/word/2010/wordprocessingShape" mc:Ignorable="w14 w15 w16se w16cid w16 w16cex w16sdtdh wp14">
   <w:p>
     <w:pPr>
       <w:pBdr>
         <w:top w:val="single" w:sz="4" w:space="1" w:color="auto"/>
       </w:pBdr>
+      <w:jc w:val="right"/>
       <w:rPr>
         <w:b/>
         <w:bCs/>
@@ -13564,7 +12862,7 @@
 </file>
 
 <file path=word/footnotes.xml><?xml version="1.0" encoding="utf-8"?>
-<w:footnotes xmlns:wpc="http://schemas.microsoft.com/office/word/2010/wordprocessingCanvas" xmlns:cx="http://schemas.microsoft.com/office/drawing/2014/chartex" xmlns:cx1="http://schemas.microsoft.com/office/drawing/2015/9/8/chartex" xmlns:mc="http://schemas.openxmlformats.org/markup-compatibility/2006" xmlns:o="urn:schemas-microsoft-com:office:office" xmlns:r="http://schemas.openxmlformats.org/officeDocument/2006/relationships" xmlns:m="http://schemas.openxmlformats.org/officeDocument/2006/math" xmlns:v="urn:schemas-microsoft-com:vml" xmlns:wp14="http://schemas.microsoft.com/office/word/2010/wordprocessingDrawing" xmlns:wp="http://schemas.openxmlformats.org/drawingml/2006/wordprocessingDrawing" xmlns:w10="urn:schemas-microsoft-com:office:word" xmlns:w="http://schemas.openxmlformats.org/wordprocessingml/2006/main" xmlns:w14="http://schemas.microsoft.com/office/word/2010/wordml" xmlns:w15="http://schemas.microsoft.com/office/word/2012/wordml" xmlns:w16se="http://schemas.microsoft.com/office/word/2015/wordml/symex" xmlns:wpg="http://schemas.microsoft.com/office/word/2010/wordprocessingGroup" xmlns:wpi="http://schemas.microsoft.com/office/word/2010/wordprocessingInk" xmlns:wne="http://schemas.microsoft.com/office/word/2006/wordml" xmlns:wps="http://schemas.microsoft.com/office/word/2010/wordprocessingShape" mc:Ignorable="w14 w15 w16se wp14">
+<w:footnotes xmlns:wpc="http://schemas.microsoft.com/office/word/2010/wordprocessingCanvas" xmlns:cx="http://schemas.microsoft.com/office/drawing/2014/chartex" xmlns:cx1="http://schemas.microsoft.com/office/drawing/2015/9/8/chartex" xmlns:cx2="http://schemas.microsoft.com/office/drawing/2015/10/21/chartex" xmlns:cx3="http://schemas.microsoft.com/office/drawing/2016/5/9/chartex" xmlns:cx4="http://schemas.microsoft.com/office/drawing/2016/5/10/chartex" xmlns:cx5="http://schemas.microsoft.com/office/drawing/2016/5/11/chartex" xmlns:cx6="http://schemas.microsoft.com/office/drawing/2016/5/12/chartex" xmlns:cx7="http://schemas.microsoft.com/office/drawing/2016/5/13/chartex" xmlns:cx8="http://schemas.microsoft.com/office/drawing/2016/5/14/chartex" xmlns:mc="http://schemas.openxmlformats.org/markup-compatibility/2006" xmlns:aink="http://schemas.microsoft.com/office/drawing/2016/ink" xmlns:am3d="http://schemas.microsoft.com/office/drawing/2017/model3d" xmlns:o="urn:schemas-microsoft-com:office:office" xmlns:oel="http://schemas.microsoft.com/office/2019/extlst" xmlns:r="http://schemas.openxmlformats.org/officeDocument/2006/relationships" xmlns:m="http://schemas.openxmlformats.org/officeDocument/2006/math" xmlns:v="urn:schemas-microsoft-com:vml" xmlns:wp14="http://schemas.microsoft.com/office/word/2010/wordprocessingDrawing" xmlns:wp="http://schemas.openxmlformats.org/drawingml/2006/wordprocessingDrawing" xmlns:w10="urn:schemas-microsoft-com:office:word" xmlns:w="http://schemas.openxmlformats.org/wordprocessingml/2006/main" xmlns:w14="http://schemas.microsoft.com/office/word/2010/wordml" xmlns:w15="http://schemas.microsoft.com/office/word/2012/wordml" xmlns:w16cex="http://schemas.microsoft.com/office/word/2018/wordml/cex" xmlns:w16cid="http://schemas.microsoft.com/office/word/2016/wordml/cid" xmlns:w16="http://schemas.microsoft.com/office/word/2018/wordml" xmlns:w16sdtdh="http://schemas.microsoft.com/office/word/2020/wordml/sdtdatahash" xmlns:w16se="http://schemas.microsoft.com/office/word/2015/wordml/symex" xmlns:wpg="http://schemas.microsoft.com/office/word/2010/wordprocessingGroup" xmlns:wpi="http://schemas.microsoft.com/office/word/2010/wordprocessingInk" xmlns:wne="http://schemas.microsoft.com/office/word/2006/wordml" xmlns:wps="http://schemas.microsoft.com/office/word/2010/wordprocessingShape" mc:Ignorable="w14 w15 w16se w16cid w16 w16cex w16sdtdh wp14">
   <w:footnote w:type="separator" w:id="-1">
     <w:p>
       <w:pPr>
@@ -13589,7 +12887,7 @@
 </file>
 
 <file path=word/header1.xml><?xml version="1.0" encoding="utf-8"?>
-<w:hdr xmlns:wpc="http://schemas.microsoft.com/office/word/2010/wordprocessingCanvas" xmlns:cx="http://schemas.microsoft.com/office/drawing/2014/chartex" xmlns:cx1="http://schemas.microsoft.com/office/drawing/2015/9/8/chartex" xmlns:mc="http://schemas.openxmlformats.org/markup-compatibility/2006" xmlns:o="urn:schemas-microsoft-com:office:office" xmlns:r="http://schemas.openxmlformats.org/officeDocument/2006/relationships" xmlns:m="http://schemas.openxmlformats.org/officeDocument/2006/math" xmlns:v="urn:schemas-microsoft-com:vml" xmlns:wp14="http://schemas.microsoft.com/office/word/2010/wordprocessingDrawing" xmlns:wp="http://schemas.openxmlformats.org/drawingml/2006/wordprocessingDrawing" xmlns:w10="urn:schemas-microsoft-com:office:word" xmlns:w="http://schemas.openxmlformats.org/wordprocessingml/2006/main" xmlns:w14="http://schemas.microsoft.com/office/word/2010/wordml" xmlns:w15="http://schemas.microsoft.com/office/word/2012/wordml" xmlns:w16se="http://schemas.microsoft.com/office/word/2015/wordml/symex" xmlns:wpg="http://schemas.microsoft.com/office/word/2010/wordprocessingGroup" xmlns:wpi="http://schemas.microsoft.com/office/word/2010/wordprocessingInk" xmlns:wne="http://schemas.microsoft.com/office/word/2006/wordml" xmlns:wps="http://schemas.microsoft.com/office/word/2010/wordprocessingShape" mc:Ignorable="w14 w15 w16se wp14">
+<w:hdr xmlns:wpc="http://schemas.microsoft.com/office/word/2010/wordprocessingCanvas" xmlns:cx="http://schemas.microsoft.com/office/drawing/2014/chartex" xmlns:cx1="http://schemas.microsoft.com/office/drawing/2015/9/8/chartex" xmlns:cx2="http://schemas.microsoft.com/office/drawing/2015/10/21/chartex" xmlns:cx3="http://schemas.microsoft.com/office/drawing/2016/5/9/chartex" xmlns:cx4="http://schemas.microsoft.com/office/drawing/2016/5/10/chartex" xmlns:cx5="http://schemas.microsoft.com/office/drawing/2016/5/11/chartex" xmlns:cx6="http://schemas.microsoft.com/office/drawing/2016/5/12/chartex" xmlns:cx7="http://schemas.microsoft.com/office/drawing/2016/5/13/chartex" xmlns:cx8="http://schemas.microsoft.com/office/drawing/2016/5/14/chartex" xmlns:mc="http://schemas.openxmlformats.org/markup-compatibility/2006" xmlns:aink="http://schemas.microsoft.com/office/drawing/2016/ink" xmlns:am3d="http://schemas.microsoft.com/office/drawing/2017/model3d" xmlns:o="urn:schemas-microsoft-com:office:office" xmlns:oel="http://schemas.microsoft.com/office/2019/extlst" xmlns:r="http://schemas.openxmlformats.org/officeDocument/2006/relationships" xmlns:m="http://schemas.openxmlformats.org/officeDocument/2006/math" xmlns:v="urn:schemas-microsoft-com:vml" xmlns:wp14="http://schemas.microsoft.com/office/word/2010/wordprocessingDrawing" xmlns:wp="http://schemas.openxmlformats.org/drawingml/2006/wordprocessingDrawing" xmlns:w10="urn:schemas-microsoft-com:office:word" xmlns:w="http://schemas.openxmlformats.org/wordprocessingml/2006/main" xmlns:w14="http://schemas.microsoft.com/office/word/2010/wordml" xmlns:w15="http://schemas.microsoft.com/office/word/2012/wordml" xmlns:w16cex="http://schemas.microsoft.com/office/word/2018/wordml/cex" xmlns:w16cid="http://schemas.microsoft.com/office/word/2016/wordml/cid" xmlns:w16="http://schemas.microsoft.com/office/word/2018/wordml" xmlns:w16sdtdh="http://schemas.microsoft.com/office/word/2020/wordml/sdtdatahash" xmlns:w16se="http://schemas.microsoft.com/office/word/2015/wordml/symex" xmlns:wpg="http://schemas.microsoft.com/office/word/2010/wordprocessingGroup" xmlns:wpi="http://schemas.microsoft.com/office/word/2010/wordprocessingInk" xmlns:wne="http://schemas.microsoft.com/office/word/2006/wordml" xmlns:wps="http://schemas.microsoft.com/office/word/2010/wordprocessingShape" mc:Ignorable="w14 w15 w16se w16cid w16 w16cex w16sdtdh wp14">
   <w:p>
     <w:pPr>
       <w:pStyle w:val="Header"/>
@@ -13602,7 +12900,7 @@
 </file>
 
 <file path=word/header2.xml><?xml version="1.0" encoding="utf-8"?>
-<w:hdr xmlns:wpc="http://schemas.microsoft.com/office/word/2010/wordprocessingCanvas" xmlns:cx="http://schemas.microsoft.com/office/drawing/2014/chartex" xmlns:cx1="http://schemas.microsoft.com/office/drawing/2015/9/8/chartex" xmlns:mc="http://schemas.openxmlformats.org/markup-compatibility/2006" xmlns:o="urn:schemas-microsoft-com:office:office" xmlns:r="http://schemas.openxmlformats.org/officeDocument/2006/relationships" xmlns:m="http://schemas.openxmlformats.org/officeDocument/2006/math" xmlns:v="urn:schemas-microsoft-com:vml" xmlns:wp14="http://schemas.microsoft.com/office/word/2010/wordprocessingDrawing" xmlns:wp="http://schemas.openxmlformats.org/drawingml/2006/wordprocessingDrawing" xmlns:w10="urn:schemas-microsoft-com:office:word" xmlns:w="http://schemas.openxmlformats.org/wordprocessingml/2006/main" xmlns:w14="http://schemas.microsoft.com/office/word/2010/wordml" xmlns:w15="http://schemas.microsoft.com/office/word/2012/wordml" xmlns:w16se="http://schemas.microsoft.com/office/word/2015/wordml/symex" xmlns:wpg="http://schemas.microsoft.com/office/word/2010/wordprocessingGroup" xmlns:wpi="http://schemas.microsoft.com/office/word/2010/wordprocessingInk" xmlns:wne="http://schemas.microsoft.com/office/word/2006/wordml" xmlns:wps="http://schemas.microsoft.com/office/word/2010/wordprocessingShape" mc:Ignorable="w14 w15 w16se wp14">
+<w:hdr xmlns:wpc="http://schemas.microsoft.com/office/word/2010/wordprocessingCanvas" xmlns:cx="http://schemas.microsoft.com/office/drawing/2014/chartex" xmlns:cx1="http://schemas.microsoft.com/office/drawing/2015/9/8/chartex" xmlns:cx2="http://schemas.microsoft.com/office/drawing/2015/10/21/chartex" xmlns:cx3="http://schemas.microsoft.com/office/drawing/2016/5/9/chartex" xmlns:cx4="http://schemas.microsoft.com/office/drawing/2016/5/10/chartex" xmlns:cx5="http://schemas.microsoft.com/office/drawing/2016/5/11/chartex" xmlns:cx6="http://schemas.microsoft.com/office/drawing/2016/5/12/chartex" xmlns:cx7="http://schemas.microsoft.com/office/drawing/2016/5/13/chartex" xmlns:cx8="http://schemas.microsoft.com/office/drawing/2016/5/14/chartex" xmlns:mc="http://schemas.openxmlformats.org/markup-compatibility/2006" xmlns:aink="http://schemas.microsoft.com/office/drawing/2016/ink" xmlns:am3d="http://schemas.microsoft.com/office/drawing/2017/model3d" xmlns:o="urn:schemas-microsoft-com:office:office" xmlns:oel="http://schemas.microsoft.com/office/2019/extlst" xmlns:r="http://schemas.openxmlformats.org/officeDocument/2006/relationships" xmlns:m="http://schemas.openxmlformats.org/officeDocument/2006/math" xmlns:v="urn:schemas-microsoft-com:vml" xmlns:wp14="http://schemas.microsoft.com/office/word/2010/wordprocessingDrawing" xmlns:wp="http://schemas.openxmlformats.org/drawingml/2006/wordprocessingDrawing" xmlns:w10="urn:schemas-microsoft-com:office:word" xmlns:w="http://schemas.openxmlformats.org/wordprocessingml/2006/main" xmlns:w14="http://schemas.microsoft.com/office/word/2010/wordml" xmlns:w15="http://schemas.microsoft.com/office/word/2012/wordml" xmlns:w16cex="http://schemas.microsoft.com/office/word/2018/wordml/cex" xmlns:w16cid="http://schemas.microsoft.com/office/word/2016/wordml/cid" xmlns:w16="http://schemas.microsoft.com/office/word/2018/wordml" xmlns:w16sdtdh="http://schemas.microsoft.com/office/word/2020/wordml/sdtdatahash" xmlns:w16se="http://schemas.microsoft.com/office/word/2015/wordml/symex" xmlns:wpg="http://schemas.microsoft.com/office/word/2010/wordprocessingGroup" xmlns:wpi="http://schemas.microsoft.com/office/word/2010/wordprocessingInk" xmlns:wne="http://schemas.microsoft.com/office/word/2006/wordml" xmlns:wps="http://schemas.microsoft.com/office/word/2010/wordprocessingShape" mc:Ignorable="w14 w15 w16se w16cid w16 w16cex w16sdtdh wp14">
   <w:p>
     <w:pPr>
       <w:pStyle w:val="Header"/>
@@ -13615,7 +12913,7 @@
 </file>
 
 <file path=word/styles.xml><?xml version="1.0" encoding="utf-8"?>
-<w:styles xmlns:mc="http://schemas.openxmlformats.org/markup-compatibility/2006" xmlns:r="http://schemas.openxmlformats.org/officeDocument/2006/relationships" xmlns:w="http://schemas.openxmlformats.org/wordprocessingml/2006/main" xmlns:w14="http://schemas.microsoft.com/office/word/2010/wordml" xmlns:w15="http://schemas.microsoft.com/office/word/2012/wordml" xmlns:w16se="http://schemas.microsoft.com/office/word/2015/wordml/symex" mc:Ignorable="w14 w15 w16se">
+<w:styles xmlns:mc="http://schemas.openxmlformats.org/markup-compatibility/2006" xmlns:r="http://schemas.openxmlformats.org/officeDocument/2006/relationships" xmlns:w="http://schemas.openxmlformats.org/wordprocessingml/2006/main" xmlns:w14="http://schemas.microsoft.com/office/word/2010/wordml" xmlns:w15="http://schemas.microsoft.com/office/word/2012/wordml" xmlns:w16cex="http://schemas.microsoft.com/office/word/2018/wordml/cex" xmlns:w16cid="http://schemas.microsoft.com/office/word/2016/wordml/cid" xmlns:w16="http://schemas.microsoft.com/office/word/2018/wordml" xmlns:w16sdtdh="http://schemas.microsoft.com/office/word/2020/wordml/sdtdatahash" xmlns:w16se="http://schemas.microsoft.com/office/word/2015/wordml/symex" mc:Ignorable="w14 w15 w16se w16cid w16 w16cex w16sdtdh">
   <w:docDefaults>
     <w:rPrDefault>
       <w:rPr>
@@ -13625,7 +12923,7 @@
     </w:rPrDefault>
     <w:pPrDefault/>
   </w:docDefaults>
-  <w:latentStyles w:defLockedState="0" w:defUIPriority="99" w:defSemiHidden="0" w:defUnhideWhenUsed="0" w:defQFormat="0" w:count="371">
+  <w:latentStyles w:defLockedState="0" w:defUIPriority="99" w:defSemiHidden="0" w:defUnhideWhenUsed="0" w:defQFormat="0" w:count="376">
     <w:lsdException w:name="Normal" w:uiPriority="0" w:qFormat="1"/>
     <w:lsdException w:name="heading 1" w:uiPriority="9" w:qFormat="1"/>
     <w:lsdException w:name="heading 2" w:semiHidden="1" w:uiPriority="9" w:unhideWhenUsed="1" w:qFormat="1"/>
@@ -13731,7 +13029,6 @@
     <w:lsdException w:name="HTML Sample" w:semiHidden="1" w:unhideWhenUsed="1"/>
     <w:lsdException w:name="HTML Typewriter" w:semiHidden="1" w:unhideWhenUsed="1"/>
     <w:lsdException w:name="HTML Variable" w:semiHidden="1" w:unhideWhenUsed="1"/>
-    <w:lsdException w:name="Normal Table" w:semiHidden="1" w:unhideWhenUsed="1"/>
     <w:lsdException w:name="annotation subject" w:semiHidden="1" w:unhideWhenUsed="1"/>
     <w:lsdException w:name="No List" w:semiHidden="1" w:unhideWhenUsed="1"/>
     <w:lsdException w:name="Outline List 1" w:semiHidden="1" w:unhideWhenUsed="1"/>
@@ -13774,11 +13071,8 @@
     <w:lsdException w:name="Table Contemporary" w:semiHidden="1" w:unhideWhenUsed="1"/>
     <w:lsdException w:name="Table Elegant" w:semiHidden="1" w:unhideWhenUsed="1"/>
     <w:lsdException w:name="Table Professional" w:semiHidden="1" w:unhideWhenUsed="1"/>
-    <w:lsdException w:name="Table Subtle 1" w:semiHidden="1" w:unhideWhenUsed="1"/>
     <w:lsdException w:name="Table Subtle 2" w:semiHidden="1" w:unhideWhenUsed="1"/>
     <w:lsdException w:name="Table Web 1" w:semiHidden="1" w:unhideWhenUsed="1"/>
-    <w:lsdException w:name="Table Web 2" w:semiHidden="1" w:unhideWhenUsed="1"/>
-    <w:lsdException w:name="Table Web 3" w:semiHidden="1" w:unhideWhenUsed="1"/>
     <w:lsdException w:name="Balloon Text" w:semiHidden="1" w:unhideWhenUsed="1"/>
     <w:lsdException w:name="Table Grid" w:uiPriority="59"/>
     <w:lsdException w:name="Table Theme" w:semiHidden="1" w:unhideWhenUsed="1"/>
@@ -13997,6 +13291,11 @@
     <w:lsdException w:name="List Table 5 Dark Accent 6" w:uiPriority="50"/>
     <w:lsdException w:name="List Table 6 Colorful Accent 6" w:uiPriority="51"/>
     <w:lsdException w:name="List Table 7 Colorful Accent 6" w:uiPriority="52"/>
+    <w:lsdException w:name="Mention" w:semiHidden="1" w:unhideWhenUsed="1"/>
+    <w:lsdException w:name="Smart Hyperlink" w:semiHidden="1" w:unhideWhenUsed="1"/>
+    <w:lsdException w:name="Hashtag" w:semiHidden="1" w:unhideWhenUsed="1"/>
+    <w:lsdException w:name="Unresolved Mention" w:semiHidden="1" w:unhideWhenUsed="1"/>
+    <w:lsdException w:name="Smart Link" w:semiHidden="1" w:unhideWhenUsed="1"/>
   </w:latentStyles>
   <w:style w:type="paragraph" w:default="1" w:styleId="Normal">
     <w:name w:val="Normal"/>

</xml_diff>